<commit_message>
EZ-3723  EZ-3846 collection snail mail templates for ez/ev 2
(cherry picked from commit 532263dc0c8c8b57c117d11521a6f14cfc9c4133)
</commit_message>
<xml_diff>
--- a/Integration/IMailLib/CollectionTemplates/EVLdefault-notice-to-borrowers.docx
+++ b/Integration/IMailLib/CollectionTemplates/EVLdefault-notice-to-borrowers.docx
@@ -1,6 +1,6 @@
 
 <file path=word/document.xml><?xml version="1.0" encoding="utf-8"?>
-<w:document xmlns:wpc="http://schemas.microsoft.com/office/word/2010/wordprocessingCanvas" xmlns:mo="http://schemas.microsoft.com/office/mac/office/2008/main" xmlns:mc="http://schemas.openxmlformats.org/markup-compatibility/2006" xmlns:mv="urn:schemas-microsoft-com:mac:vml" xmlns:o="urn:schemas-microsoft-com:office:office" xmlns:r="http://schemas.openxmlformats.org/officeDocument/2006/relationships" xmlns:m="http://schemas.openxmlformats.org/officeDocument/2006/math" xmlns:v="urn:schemas-microsoft-com:vml" xmlns:wp14="http://schemas.microsoft.com/office/word/2010/wordprocessingDrawing" xmlns:wp="http://schemas.openxmlformats.org/drawingml/2006/wordprocessingDrawing" xmlns:w10="urn:schemas-microsoft-com:office:word" xmlns:w="http://schemas.openxmlformats.org/wordprocessingml/2006/main" xmlns:w14="http://schemas.microsoft.com/office/word/2010/wordml" xmlns:wpg="http://schemas.microsoft.com/office/word/2010/wordprocessingGroup" xmlns:wpi="http://schemas.microsoft.com/office/word/2010/wordprocessingInk" xmlns:wne="http://schemas.microsoft.com/office/word/2006/wordml" xmlns:wps="http://schemas.microsoft.com/office/word/2010/wordprocessingShape" mc:Ignorable="w14 wp14">
+<w:document xmlns:wpc="http://schemas.microsoft.com/office/word/2010/wordprocessingCanvas" xmlns:mc="http://schemas.openxmlformats.org/markup-compatibility/2006" xmlns:o="urn:schemas-microsoft-com:office:office" xmlns:r="http://schemas.openxmlformats.org/officeDocument/2006/relationships" xmlns:m="http://schemas.openxmlformats.org/officeDocument/2006/math" xmlns:v="urn:schemas-microsoft-com:vml" xmlns:wp14="http://schemas.microsoft.com/office/word/2010/wordprocessingDrawing" xmlns:wp="http://schemas.openxmlformats.org/drawingml/2006/wordprocessingDrawing" xmlns:w10="urn:schemas-microsoft-com:office:word" xmlns:w="http://schemas.openxmlformats.org/wordprocessingml/2006/main" xmlns:w14="http://schemas.microsoft.com/office/word/2010/wordml" xmlns:wpg="http://schemas.microsoft.com/office/word/2010/wordprocessingGroup" xmlns:wpi="http://schemas.microsoft.com/office/word/2010/wordprocessingInk" xmlns:wne="http://schemas.microsoft.com/office/word/2006/wordml" xmlns:wps="http://schemas.microsoft.com/office/word/2010/wordprocessingShape" mc:Ignorable="w14 wp14">
   <w:body>
     <w:p>
       <w:pPr>
@@ -992,8 +992,6 @@
         </w:rPr>
         <w:t>Yours sincerely</w:t>
       </w:r>
-      <w:bookmarkStart w:id="0" w:name="_GoBack"/>
-      <w:bookmarkEnd w:id="0"/>
     </w:p>
     <w:p>
       <w:pPr>
@@ -1042,15 +1040,8 @@
         </w:rPr>
         <w:t>@</w:t>
       </w:r>
-    </w:p>
-    <w:p>
-      <w:pPr>
-        <w:shd w:val="clear" w:color="auto" w:fill="FFFFFF"/>
-        <w:rPr>
-          <w:rFonts w:ascii="Open Sans Light" w:hAnsi="Open Sans Light"/>
-          <w:color w:val="666666"/>
-        </w:rPr>
-      </w:pPr>
+      <w:bookmarkStart w:id="0" w:name="_GoBack"/>
+      <w:bookmarkEnd w:id="0"/>
     </w:p>
     <w:p>
       <w:pPr>
@@ -1080,7 +1071,7 @@
 </file>
 
 <file path=word/endnotes.xml><?xml version="1.0" encoding="utf-8"?>
-<w:endnotes xmlns:wpc="http://schemas.microsoft.com/office/word/2010/wordprocessingCanvas" xmlns:mo="http://schemas.microsoft.com/office/mac/office/2008/main" xmlns:mc="http://schemas.openxmlformats.org/markup-compatibility/2006" xmlns:mv="urn:schemas-microsoft-com:mac:vml" xmlns:o="urn:schemas-microsoft-com:office:office" xmlns:r="http://schemas.openxmlformats.org/officeDocument/2006/relationships" xmlns:m="http://schemas.openxmlformats.org/officeDocument/2006/math" xmlns:v="urn:schemas-microsoft-com:vml" xmlns:wp14="http://schemas.microsoft.com/office/word/2010/wordprocessingDrawing" xmlns:wp="http://schemas.openxmlformats.org/drawingml/2006/wordprocessingDrawing" xmlns:w10="urn:schemas-microsoft-com:office:word" xmlns:w="http://schemas.openxmlformats.org/wordprocessingml/2006/main" xmlns:w14="http://schemas.microsoft.com/office/word/2010/wordml" xmlns:wpg="http://schemas.microsoft.com/office/word/2010/wordprocessingGroup" xmlns:wpi="http://schemas.microsoft.com/office/word/2010/wordprocessingInk" xmlns:wne="http://schemas.microsoft.com/office/word/2006/wordml" xmlns:wps="http://schemas.microsoft.com/office/word/2010/wordprocessingShape" mc:Ignorable="w14 wp14">
+<w:endnotes xmlns:wpc="http://schemas.microsoft.com/office/word/2010/wordprocessingCanvas" xmlns:mc="http://schemas.openxmlformats.org/markup-compatibility/2006" xmlns:o="urn:schemas-microsoft-com:office:office" xmlns:r="http://schemas.openxmlformats.org/officeDocument/2006/relationships" xmlns:m="http://schemas.openxmlformats.org/officeDocument/2006/math" xmlns:v="urn:schemas-microsoft-com:vml" xmlns:wp14="http://schemas.microsoft.com/office/word/2010/wordprocessingDrawing" xmlns:wp="http://schemas.openxmlformats.org/drawingml/2006/wordprocessingDrawing" xmlns:w10="urn:schemas-microsoft-com:office:word" xmlns:w="http://schemas.openxmlformats.org/wordprocessingml/2006/main" xmlns:w14="http://schemas.microsoft.com/office/word/2010/wordml" xmlns:wpg="http://schemas.microsoft.com/office/word/2010/wordprocessingGroup" xmlns:wpi="http://schemas.microsoft.com/office/word/2010/wordprocessingInk" xmlns:wne="http://schemas.microsoft.com/office/word/2006/wordml" xmlns:wps="http://schemas.microsoft.com/office/word/2010/wordprocessingShape" mc:Ignorable="w14 wp14">
   <w:endnote w:type="separator" w:id="-1">
     <w:p>
       <w:pPr>
@@ -1105,7 +1096,7 @@
 </file>
 
 <file path=word/footer1.xml><?xml version="1.0" encoding="utf-8"?>
-<w:ftr xmlns:wpc="http://schemas.microsoft.com/office/word/2010/wordprocessingCanvas" xmlns:mo="http://schemas.microsoft.com/office/mac/office/2008/main" xmlns:mc="http://schemas.openxmlformats.org/markup-compatibility/2006" xmlns:mv="urn:schemas-microsoft-com:mac:vml" xmlns:o="urn:schemas-microsoft-com:office:office" xmlns:r="http://schemas.openxmlformats.org/officeDocument/2006/relationships" xmlns:m="http://schemas.openxmlformats.org/officeDocument/2006/math" xmlns:v="urn:schemas-microsoft-com:vml" xmlns:wp14="http://schemas.microsoft.com/office/word/2010/wordprocessingDrawing" xmlns:wp="http://schemas.openxmlformats.org/drawingml/2006/wordprocessingDrawing" xmlns:w10="urn:schemas-microsoft-com:office:word" xmlns:w="http://schemas.openxmlformats.org/wordprocessingml/2006/main" xmlns:w14="http://schemas.microsoft.com/office/word/2010/wordml" xmlns:wpg="http://schemas.microsoft.com/office/word/2010/wordprocessingGroup" xmlns:wpi="http://schemas.microsoft.com/office/word/2010/wordprocessingInk" xmlns:wne="http://schemas.microsoft.com/office/word/2006/wordml" xmlns:wps="http://schemas.microsoft.com/office/word/2010/wordprocessingShape" mc:Ignorable="w14 wp14">
+<w:ftr xmlns:wpc="http://schemas.microsoft.com/office/word/2010/wordprocessingCanvas" xmlns:mc="http://schemas.openxmlformats.org/markup-compatibility/2006" xmlns:o="urn:schemas-microsoft-com:office:office" xmlns:r="http://schemas.openxmlformats.org/officeDocument/2006/relationships" xmlns:m="http://schemas.openxmlformats.org/officeDocument/2006/math" xmlns:v="urn:schemas-microsoft-com:vml" xmlns:wp14="http://schemas.microsoft.com/office/word/2010/wordprocessingDrawing" xmlns:wp="http://schemas.openxmlformats.org/drawingml/2006/wordprocessingDrawing" xmlns:w10="urn:schemas-microsoft-com:office:word" xmlns:w="http://schemas.openxmlformats.org/wordprocessingml/2006/main" xmlns:w14="http://schemas.microsoft.com/office/word/2010/wordml" xmlns:wpg="http://schemas.microsoft.com/office/word/2010/wordprocessingGroup" xmlns:wpi="http://schemas.microsoft.com/office/word/2010/wordprocessingInk" xmlns:wne="http://schemas.microsoft.com/office/word/2006/wordml" xmlns:wps="http://schemas.microsoft.com/office/word/2010/wordprocessingShape" mc:Ignorable="w14 wp14">
   <w:p>
     <w:r>
       <w:rPr>
@@ -1193,7 +1184,7 @@
 </file>
 
 <file path=word/footer2.xml><?xml version="1.0" encoding="utf-8"?>
-<w:ftr xmlns:wpc="http://schemas.microsoft.com/office/word/2010/wordprocessingCanvas" xmlns:mo="http://schemas.microsoft.com/office/mac/office/2008/main" xmlns:mc="http://schemas.openxmlformats.org/markup-compatibility/2006" xmlns:mv="urn:schemas-microsoft-com:mac:vml" xmlns:o="urn:schemas-microsoft-com:office:office" xmlns:r="http://schemas.openxmlformats.org/officeDocument/2006/relationships" xmlns:m="http://schemas.openxmlformats.org/officeDocument/2006/math" xmlns:v="urn:schemas-microsoft-com:vml" xmlns:wp14="http://schemas.microsoft.com/office/word/2010/wordprocessingDrawing" xmlns:wp="http://schemas.openxmlformats.org/drawingml/2006/wordprocessingDrawing" xmlns:w10="urn:schemas-microsoft-com:office:word" xmlns:w="http://schemas.openxmlformats.org/wordprocessingml/2006/main" xmlns:w14="http://schemas.microsoft.com/office/word/2010/wordml" xmlns:wpg="http://schemas.microsoft.com/office/word/2010/wordprocessingGroup" xmlns:wpi="http://schemas.microsoft.com/office/word/2010/wordprocessingInk" xmlns:wne="http://schemas.microsoft.com/office/word/2006/wordml" xmlns:wps="http://schemas.microsoft.com/office/word/2010/wordprocessingShape" mc:Ignorable="w14 wp14">
+<w:ftr xmlns:wpc="http://schemas.microsoft.com/office/word/2010/wordprocessingCanvas" xmlns:mc="http://schemas.openxmlformats.org/markup-compatibility/2006" xmlns:o="urn:schemas-microsoft-com:office:office" xmlns:r="http://schemas.openxmlformats.org/officeDocument/2006/relationships" xmlns:m="http://schemas.openxmlformats.org/officeDocument/2006/math" xmlns:v="urn:schemas-microsoft-com:vml" xmlns:wp14="http://schemas.microsoft.com/office/word/2010/wordprocessingDrawing" xmlns:wp="http://schemas.openxmlformats.org/drawingml/2006/wordprocessingDrawing" xmlns:w10="urn:schemas-microsoft-com:office:word" xmlns:w="http://schemas.openxmlformats.org/wordprocessingml/2006/main" xmlns:w14="http://schemas.microsoft.com/office/word/2010/wordml" xmlns:wpg="http://schemas.microsoft.com/office/word/2010/wordprocessingGroup" xmlns:wpi="http://schemas.microsoft.com/office/word/2010/wordprocessingInk" xmlns:wne="http://schemas.microsoft.com/office/word/2006/wordml" xmlns:wps="http://schemas.microsoft.com/office/word/2010/wordprocessingShape" mc:Ignorable="w14 wp14">
   <w:p>
     <w:r>
       <w:rPr>
@@ -1278,7 +1269,7 @@
 </file>
 
 <file path=word/footnotes.xml><?xml version="1.0" encoding="utf-8"?>
-<w:footnotes xmlns:wpc="http://schemas.microsoft.com/office/word/2010/wordprocessingCanvas" xmlns:mo="http://schemas.microsoft.com/office/mac/office/2008/main" xmlns:mc="http://schemas.openxmlformats.org/markup-compatibility/2006" xmlns:mv="urn:schemas-microsoft-com:mac:vml" xmlns:o="urn:schemas-microsoft-com:office:office" xmlns:r="http://schemas.openxmlformats.org/officeDocument/2006/relationships" xmlns:m="http://schemas.openxmlformats.org/officeDocument/2006/math" xmlns:v="urn:schemas-microsoft-com:vml" xmlns:wp14="http://schemas.microsoft.com/office/word/2010/wordprocessingDrawing" xmlns:wp="http://schemas.openxmlformats.org/drawingml/2006/wordprocessingDrawing" xmlns:w10="urn:schemas-microsoft-com:office:word" xmlns:w="http://schemas.openxmlformats.org/wordprocessingml/2006/main" xmlns:w14="http://schemas.microsoft.com/office/word/2010/wordml" xmlns:wpg="http://schemas.microsoft.com/office/word/2010/wordprocessingGroup" xmlns:wpi="http://schemas.microsoft.com/office/word/2010/wordprocessingInk" xmlns:wne="http://schemas.microsoft.com/office/word/2006/wordml" xmlns:wps="http://schemas.microsoft.com/office/word/2010/wordprocessingShape" mc:Ignorable="w14 wp14">
+<w:footnotes xmlns:wpc="http://schemas.microsoft.com/office/word/2010/wordprocessingCanvas" xmlns:mc="http://schemas.openxmlformats.org/markup-compatibility/2006" xmlns:o="urn:schemas-microsoft-com:office:office" xmlns:r="http://schemas.openxmlformats.org/officeDocument/2006/relationships" xmlns:m="http://schemas.openxmlformats.org/officeDocument/2006/math" xmlns:v="urn:schemas-microsoft-com:vml" xmlns:wp14="http://schemas.microsoft.com/office/word/2010/wordprocessingDrawing" xmlns:wp="http://schemas.openxmlformats.org/drawingml/2006/wordprocessingDrawing" xmlns:w10="urn:schemas-microsoft-com:office:word" xmlns:w="http://schemas.openxmlformats.org/wordprocessingml/2006/main" xmlns:w14="http://schemas.microsoft.com/office/word/2010/wordml" xmlns:wpg="http://schemas.microsoft.com/office/word/2010/wordprocessingGroup" xmlns:wpi="http://schemas.microsoft.com/office/word/2010/wordprocessingInk" xmlns:wne="http://schemas.microsoft.com/office/word/2006/wordml" xmlns:wps="http://schemas.microsoft.com/office/word/2010/wordprocessingShape" mc:Ignorable="w14 wp14">
   <w:footnote w:type="separator" w:id="-1">
     <w:p>
       <w:pPr>
@@ -1303,12 +1294,15 @@
 </file>
 
 <file path=word/header1.xml><?xml version="1.0" encoding="utf-8"?>
-<w:hdr xmlns:wpc="http://schemas.microsoft.com/office/word/2010/wordprocessingCanvas" xmlns:mo="http://schemas.microsoft.com/office/mac/office/2008/main" xmlns:mc="http://schemas.openxmlformats.org/markup-compatibility/2006" xmlns:mv="urn:schemas-microsoft-com:mac:vml" xmlns:o="urn:schemas-microsoft-com:office:office" xmlns:r="http://schemas.openxmlformats.org/officeDocument/2006/relationships" xmlns:m="http://schemas.openxmlformats.org/officeDocument/2006/math" xmlns:v="urn:schemas-microsoft-com:vml" xmlns:wp14="http://schemas.microsoft.com/office/word/2010/wordprocessingDrawing" xmlns:wp="http://schemas.openxmlformats.org/drawingml/2006/wordprocessingDrawing" xmlns:w10="urn:schemas-microsoft-com:office:word" xmlns:w="http://schemas.openxmlformats.org/wordprocessingml/2006/main" xmlns:w14="http://schemas.microsoft.com/office/word/2010/wordml" xmlns:wpg="http://schemas.microsoft.com/office/word/2010/wordprocessingGroup" xmlns:wpi="http://schemas.microsoft.com/office/word/2010/wordprocessingInk" xmlns:wne="http://schemas.microsoft.com/office/word/2006/wordml" xmlns:wps="http://schemas.microsoft.com/office/word/2010/wordprocessingShape" mc:Ignorable="w14 wp14">
+<w:hdr xmlns:wpc="http://schemas.microsoft.com/office/word/2010/wordprocessingCanvas" xmlns:mc="http://schemas.openxmlformats.org/markup-compatibility/2006" xmlns:o="urn:schemas-microsoft-com:office:office" xmlns:r="http://schemas.openxmlformats.org/officeDocument/2006/relationships" xmlns:m="http://schemas.openxmlformats.org/officeDocument/2006/math" xmlns:v="urn:schemas-microsoft-com:vml" xmlns:wp14="http://schemas.microsoft.com/office/word/2010/wordprocessingDrawing" xmlns:wp="http://schemas.openxmlformats.org/drawingml/2006/wordprocessingDrawing" xmlns:w10="urn:schemas-microsoft-com:office:word" xmlns:w="http://schemas.openxmlformats.org/wordprocessingml/2006/main" xmlns:w14="http://schemas.microsoft.com/office/word/2010/wordml" xmlns:wpg="http://schemas.microsoft.com/office/word/2010/wordprocessingGroup" xmlns:wpi="http://schemas.microsoft.com/office/word/2010/wordprocessingInk" xmlns:wne="http://schemas.microsoft.com/office/word/2006/wordml" xmlns:wps="http://schemas.microsoft.com/office/word/2010/wordprocessingShape" mc:Ignorable="w14 wp14">
   <w:p>
     <w:pPr>
       <w:pStyle w:val="Header"/>
     </w:pPr>
     <w:r>
+      <w:rPr>
+        <w:lang w:bidi="he-IL"/>
+      </w:rPr>
       <w:drawing>
         <wp:anchor distT="0" distB="0" distL="114300" distR="114300" simplePos="0" relativeHeight="251689984" behindDoc="1" locked="0" layoutInCell="1" allowOverlap="1" wp14:anchorId="4DA7FF0A" wp14:editId="40F006AA">
           <wp:simplePos x="0" y="0"/>
@@ -1361,7 +1355,7 @@
                   </a:ln>
                   <a:extLst>
                     <a:ext uri="{FAA26D3D-D897-4be2-8F04-BA451C77F1D7}">
-                      <ma14:placeholderFlag xmlns:ma14="http://schemas.microsoft.com/office/mac/drawingml/2011/main"/>
+                      <ma14:placeholderFlag xmlns:ma14="http://schemas.microsoft.com/office/mac/drawingml/2011/main" xmlns:w="http://schemas.openxmlformats.org/wordprocessingml/2006/main" xmlns:w10="urn:schemas-microsoft-com:office:word" xmlns:v="urn:schemas-microsoft-com:vml" xmlns:o="urn:schemas-microsoft-com:office:office" xmlns:mv="urn:schemas-microsoft-com:mac:vml" xmlns:mo="http://schemas.microsoft.com/office/mac/office/2008/main" xmlns=""/>
                     </a:ext>
                   </a:extLst>
                 </pic:spPr>
@@ -1382,12 +1376,15 @@
 </file>
 
 <file path=word/header2.xml><?xml version="1.0" encoding="utf-8"?>
-<w:hdr xmlns:wpc="http://schemas.microsoft.com/office/word/2010/wordprocessingCanvas" xmlns:mo="http://schemas.microsoft.com/office/mac/office/2008/main" xmlns:mc="http://schemas.openxmlformats.org/markup-compatibility/2006" xmlns:mv="urn:schemas-microsoft-com:mac:vml" xmlns:o="urn:schemas-microsoft-com:office:office" xmlns:r="http://schemas.openxmlformats.org/officeDocument/2006/relationships" xmlns:m="http://schemas.openxmlformats.org/officeDocument/2006/math" xmlns:v="urn:schemas-microsoft-com:vml" xmlns:wp14="http://schemas.microsoft.com/office/word/2010/wordprocessingDrawing" xmlns:wp="http://schemas.openxmlformats.org/drawingml/2006/wordprocessingDrawing" xmlns:w10="urn:schemas-microsoft-com:office:word" xmlns:w="http://schemas.openxmlformats.org/wordprocessingml/2006/main" xmlns:w14="http://schemas.microsoft.com/office/word/2010/wordml" xmlns:wpg="http://schemas.microsoft.com/office/word/2010/wordprocessingGroup" xmlns:wpi="http://schemas.microsoft.com/office/word/2010/wordprocessingInk" xmlns:wne="http://schemas.microsoft.com/office/word/2006/wordml" xmlns:wps="http://schemas.microsoft.com/office/word/2010/wordprocessingShape" mc:Ignorable="w14 wp14">
+<w:hdr xmlns:wpc="http://schemas.microsoft.com/office/word/2010/wordprocessingCanvas" xmlns:mc="http://schemas.openxmlformats.org/markup-compatibility/2006" xmlns:o="urn:schemas-microsoft-com:office:office" xmlns:r="http://schemas.openxmlformats.org/officeDocument/2006/relationships" xmlns:m="http://schemas.openxmlformats.org/officeDocument/2006/math" xmlns:v="urn:schemas-microsoft-com:vml" xmlns:wp14="http://schemas.microsoft.com/office/word/2010/wordprocessingDrawing" xmlns:wp="http://schemas.openxmlformats.org/drawingml/2006/wordprocessingDrawing" xmlns:w10="urn:schemas-microsoft-com:office:word" xmlns:w="http://schemas.openxmlformats.org/wordprocessingml/2006/main" xmlns:w14="http://schemas.microsoft.com/office/word/2010/wordml" xmlns:wpg="http://schemas.microsoft.com/office/word/2010/wordprocessingGroup" xmlns:wpi="http://schemas.microsoft.com/office/word/2010/wordprocessingInk" xmlns:wne="http://schemas.microsoft.com/office/word/2006/wordml" xmlns:wps="http://schemas.microsoft.com/office/word/2010/wordprocessingShape" mc:Ignorable="w14 wp14">
   <w:p>
     <w:pPr>
       <w:pStyle w:val="Header"/>
     </w:pPr>
     <w:r>
+      <w:rPr>
+        <w:lang w:bidi="he-IL"/>
+      </w:rPr>
       <w:drawing>
         <wp:anchor distT="0" distB="0" distL="114300" distR="114300" simplePos="0" relativeHeight="251683840" behindDoc="1" locked="0" layoutInCell="1" allowOverlap="1" wp14:anchorId="533C6E0A" wp14:editId="50565E02">
           <wp:simplePos x="0" y="0"/>
@@ -1440,7 +1437,7 @@
                   </a:ln>
                   <a:extLst>
                     <a:ext uri="{FAA26D3D-D897-4be2-8F04-BA451C77F1D7}">
-                      <ma14:placeholderFlag xmlns:ma14="http://schemas.microsoft.com/office/mac/drawingml/2011/main"/>
+                      <ma14:placeholderFlag xmlns:ma14="http://schemas.microsoft.com/office/mac/drawingml/2011/main" xmlns:w="http://schemas.openxmlformats.org/wordprocessingml/2006/main" xmlns:w10="urn:schemas-microsoft-com:office:word" xmlns:v="urn:schemas-microsoft-com:vml" xmlns:o="urn:schemas-microsoft-com:office:office" xmlns:mv="urn:schemas-microsoft-com:mac:vml" xmlns:mo="http://schemas.microsoft.com/office/mac/office/2008/main" xmlns=""/>
                     </a:ext>
                   </a:extLst>
                 </pic:spPr>
@@ -1470,7 +1467,7 @@
     <w:r>
       <w:rPr>
         <w:noProof/>
-        <w:lang w:val="en-US"/>
+        <w:lang w:val="en-US" w:bidi="he-IL"/>
       </w:rPr>
       <mc:AlternateContent>
         <mc:Choice Requires="wps">
@@ -1507,7 +1504,7 @@
                       <a:effectLst/>
                       <a:extLst>
                         <a:ext uri="{C572A759-6A51-4108-AA02-DFA0A04FC94B}">
-                          <ma14:wrappingTextBoxFlag xmlns:ma14="http://schemas.microsoft.com/office/mac/drawingml/2011/main"/>
+                          <ma14:wrappingTextBoxFlag xmlns:ma14="http://schemas.microsoft.com/office/mac/drawingml/2011/main" xmlns:w="http://schemas.openxmlformats.org/wordprocessingml/2006/main" xmlns:w10="urn:schemas-microsoft-com:office:word" xmlns:v="urn:schemas-microsoft-com:vml" xmlns:o="urn:schemas-microsoft-com:office:office" xmlns:mv="urn:schemas-microsoft-com:mac:vml" xmlns:mo="http://schemas.microsoft.com/office/mac/office/2008/main" xmlns=""/>
                         </a:ext>
                       </a:extLst>
                     </wps:spPr>
@@ -1554,17 +1551,8 @@
                               <w:rFonts w:ascii="Open Sans Light" w:hAnsi="Open Sans Light"/>
                               <w:color w:val="666666"/>
                             </w:rPr>
-                            <w:t xml:space="preserve">36 Soho </w:t>
+                            <w:t>36 Soho square</w:t>
                           </w:r>
-                          <w:proofErr w:type="gramStart"/>
-                          <w:r>
-                            <w:rPr>
-                              <w:rFonts w:ascii="Open Sans Light" w:hAnsi="Open Sans Light"/>
-                              <w:color w:val="666666"/>
-                            </w:rPr>
-                            <w:t>square</w:t>
-                          </w:r>
-                          <w:proofErr w:type="gramEnd"/>
                         </w:p>
                         <w:p>
                           <w:pPr>
@@ -1661,7 +1649,7 @@
             </wp:anchor>
           </w:drawing>
         </mc:Choice>
-        <mc:Fallback>
+        <mc:Fallback xmlns:mv="urn:schemas-microsoft-com:mac:vml" xmlns:mo="http://schemas.microsoft.com/office/mac/office/2008/main">
           <w:pict>
             <v:shapetype id="_x0000_t202" coordsize="21600,21600" o:spt="202" path="m0,0l0,21600,21600,21600,21600,0xe">
               <v:stroke joinstyle="miter"/>
@@ -1796,7 +1784,7 @@
 </file>
 
 <file path=word/numbering.xml><?xml version="1.0" encoding="utf-8"?>
-<w:numbering xmlns:wpc="http://schemas.microsoft.com/office/word/2010/wordprocessingCanvas" xmlns:mo="http://schemas.microsoft.com/office/mac/office/2008/main" xmlns:mc="http://schemas.openxmlformats.org/markup-compatibility/2006" xmlns:mv="urn:schemas-microsoft-com:mac:vml" xmlns:o="urn:schemas-microsoft-com:office:office" xmlns:r="http://schemas.openxmlformats.org/officeDocument/2006/relationships" xmlns:m="http://schemas.openxmlformats.org/officeDocument/2006/math" xmlns:v="urn:schemas-microsoft-com:vml" xmlns:wp14="http://schemas.microsoft.com/office/word/2010/wordprocessingDrawing" xmlns:wp="http://schemas.openxmlformats.org/drawingml/2006/wordprocessingDrawing" xmlns:w10="urn:schemas-microsoft-com:office:word" xmlns:w="http://schemas.openxmlformats.org/wordprocessingml/2006/main" xmlns:w14="http://schemas.microsoft.com/office/word/2010/wordml" xmlns:wpg="http://schemas.microsoft.com/office/word/2010/wordprocessingGroup" xmlns:wpi="http://schemas.microsoft.com/office/word/2010/wordprocessingInk" xmlns:wne="http://schemas.microsoft.com/office/word/2006/wordml" xmlns:wps="http://schemas.microsoft.com/office/word/2010/wordprocessingShape" mc:Ignorable="w14 wp14">
+<w:numbering xmlns:wpc="http://schemas.microsoft.com/office/word/2010/wordprocessingCanvas" xmlns:mc="http://schemas.openxmlformats.org/markup-compatibility/2006" xmlns:o="urn:schemas-microsoft-com:office:office" xmlns:r="http://schemas.openxmlformats.org/officeDocument/2006/relationships" xmlns:m="http://schemas.openxmlformats.org/officeDocument/2006/math" xmlns:v="urn:schemas-microsoft-com:vml" xmlns:wp14="http://schemas.microsoft.com/office/word/2010/wordprocessingDrawing" xmlns:wp="http://schemas.openxmlformats.org/drawingml/2006/wordprocessingDrawing" xmlns:w10="urn:schemas-microsoft-com:office:word" xmlns:w="http://schemas.openxmlformats.org/wordprocessingml/2006/main" xmlns:w14="http://schemas.microsoft.com/office/word/2010/wordml" xmlns:wpg="http://schemas.microsoft.com/office/word/2010/wordprocessingGroup" xmlns:wpi="http://schemas.microsoft.com/office/word/2010/wordprocessingInk" xmlns:wne="http://schemas.microsoft.com/office/word/2006/wordml" xmlns:wps="http://schemas.microsoft.com/office/word/2010/wordprocessingShape" mc:Ignorable="w14 wp14">
   <w:abstractNum w:abstractNumId="0">
     <w:nsid w:val="FFFFFF1D"/>
     <w:multiLevelType w:val="multilevel"/>
@@ -2613,7 +2601,7 @@
       </w:pPr>
     </w:pPrDefault>
   </w:docDefaults>
-  <w:latentStyles w:defLockedState="0" w:defUIPriority="99" w:defSemiHidden="1" w:defUnhideWhenUsed="1" w:defQFormat="0" w:count="276">
+  <w:latentStyles w:defLockedState="0" w:defUIPriority="99" w:defSemiHidden="1" w:defUnhideWhenUsed="1" w:defQFormat="0" w:count="267">
     <w:lsdException w:name="Normal" w:semiHidden="0" w:uiPriority="0" w:unhideWhenUsed="0" w:qFormat="1"/>
     <w:lsdException w:name="heading 1" w:semiHidden="0" w:uiPriority="9" w:unhideWhenUsed="0" w:qFormat="1"/>
     <w:lsdException w:name="heading 2" w:uiPriority="9" w:qFormat="1"/>
@@ -3269,7 +3257,6 @@
     <w:uiPriority w:val="59"/>
     <w:rsid w:val="00DA7219"/>
     <w:tblPr>
-      <w:tblInd w:w="0" w:type="dxa"/>
       <w:tblBorders>
         <w:top w:val="single" w:sz="4" w:space="0" w:color="auto"/>
         <w:left w:val="single" w:sz="4" w:space="0" w:color="auto"/>
@@ -3278,12 +3265,6 @@
         <w:insideH w:val="single" w:sz="4" w:space="0" w:color="auto"/>
         <w:insideV w:val="single" w:sz="4" w:space="0" w:color="auto"/>
       </w:tblBorders>
-      <w:tblCellMar>
-        <w:top w:w="0" w:type="dxa"/>
-        <w:left w:w="108" w:type="dxa"/>
-        <w:bottom w:w="0" w:type="dxa"/>
-        <w:right w:w="108" w:type="dxa"/>
-      </w:tblCellMar>
     </w:tblPr>
   </w:style>
   <w:style w:type="table" w:styleId="LightList-Accent1">
@@ -3294,19 +3275,12 @@
     <w:tblPr>
       <w:tblStyleRowBandSize w:val="1"/>
       <w:tblStyleColBandSize w:val="1"/>
-      <w:tblInd w:w="0" w:type="dxa"/>
       <w:tblBorders>
         <w:top w:val="single" w:sz="8" w:space="0" w:color="008FD5" w:themeColor="accent1"/>
         <w:left w:val="single" w:sz="8" w:space="0" w:color="008FD5" w:themeColor="accent1"/>
         <w:bottom w:val="single" w:sz="8" w:space="0" w:color="008FD5" w:themeColor="accent1"/>
         <w:right w:val="single" w:sz="8" w:space="0" w:color="008FD5" w:themeColor="accent1"/>
       </w:tblBorders>
-      <w:tblCellMar>
-        <w:top w:w="0" w:type="dxa"/>
-        <w:left w:w="108" w:type="dxa"/>
-        <w:bottom w:w="0" w:type="dxa"/>
-        <w:right w:w="108" w:type="dxa"/>
-      </w:tblCellMar>
     </w:tblPr>
     <w:tblStylePr w:type="firstRow">
       <w:pPr>
@@ -3389,7 +3363,6 @@
     </w:rPr>
     <w:tblPr>
       <w:tblStyleRowBandSize w:val="1"/>
-      <w:tblInd w:w="0" w:type="dxa"/>
       <w:tblBorders>
         <w:top w:val="single" w:sz="4" w:space="0" w:color="226FAB"/>
         <w:left w:val="single" w:sz="4" w:space="0" w:color="226FAB"/>
@@ -3398,12 +3371,6 @@
         <w:insideH w:val="single" w:sz="4" w:space="0" w:color="226FAB"/>
         <w:insideV w:val="single" w:sz="4" w:space="0" w:color="226FAB"/>
       </w:tblBorders>
-      <w:tblCellMar>
-        <w:top w:w="0" w:type="dxa"/>
-        <w:left w:w="108" w:type="dxa"/>
-        <w:bottom w:w="0" w:type="dxa"/>
-        <w:right w:w="108" w:type="dxa"/>
-      </w:tblCellMar>
     </w:tblPr>
     <w:tcPr>
       <w:vAlign w:val="center"/>
@@ -3483,19 +3450,12 @@
     <w:tblPr>
       <w:tblStyleRowBandSize w:val="1"/>
       <w:tblStyleColBandSize w:val="1"/>
-      <w:tblInd w:w="0" w:type="dxa"/>
       <w:tblBorders>
         <w:top w:val="single" w:sz="8" w:space="0" w:color="79C206" w:themeColor="accent3"/>
         <w:left w:val="single" w:sz="8" w:space="0" w:color="79C206" w:themeColor="accent3"/>
         <w:bottom w:val="single" w:sz="8" w:space="0" w:color="79C206" w:themeColor="accent3"/>
         <w:right w:val="single" w:sz="8" w:space="0" w:color="79C206" w:themeColor="accent3"/>
       </w:tblBorders>
-      <w:tblCellMar>
-        <w:top w:w="0" w:type="dxa"/>
-        <w:left w:w="108" w:type="dxa"/>
-        <w:bottom w:w="0" w:type="dxa"/>
-        <w:right w:w="108" w:type="dxa"/>
-      </w:tblCellMar>
     </w:tblPr>
     <w:tblStylePr w:type="firstRow">
       <w:pPr>
@@ -3572,19 +3532,12 @@
     <w:tblPr>
       <w:tblStyleRowBandSize w:val="1"/>
       <w:tblStyleColBandSize w:val="1"/>
-      <w:tblInd w:w="0" w:type="dxa"/>
       <w:tblBorders>
         <w:top w:val="single" w:sz="8" w:space="0" w:color="A9398D" w:themeColor="accent2"/>
         <w:left w:val="single" w:sz="8" w:space="0" w:color="A9398D" w:themeColor="accent2"/>
         <w:bottom w:val="single" w:sz="8" w:space="0" w:color="A9398D" w:themeColor="accent2"/>
         <w:right w:val="single" w:sz="8" w:space="0" w:color="A9398D" w:themeColor="accent2"/>
       </w:tblBorders>
-      <w:tblCellMar>
-        <w:top w:w="0" w:type="dxa"/>
-        <w:left w:w="108" w:type="dxa"/>
-        <w:bottom w:w="0" w:type="dxa"/>
-        <w:right w:w="108" w:type="dxa"/>
-      </w:tblCellMar>
     </w:tblPr>
     <w:tblStylePr w:type="firstRow">
       <w:pPr>
@@ -3661,19 +3614,12 @@
     <w:tblPr>
       <w:tblStyleRowBandSize w:val="1"/>
       <w:tblStyleColBandSize w:val="1"/>
-      <w:tblInd w:w="0" w:type="dxa"/>
       <w:tblBorders>
         <w:top w:val="single" w:sz="8" w:space="0" w:color="13475E" w:themeColor="text1"/>
         <w:left w:val="single" w:sz="8" w:space="0" w:color="13475E" w:themeColor="text1"/>
         <w:bottom w:val="single" w:sz="8" w:space="0" w:color="13475E" w:themeColor="text1"/>
         <w:right w:val="single" w:sz="8" w:space="0" w:color="13475E" w:themeColor="text1"/>
       </w:tblBorders>
-      <w:tblCellMar>
-        <w:top w:w="0" w:type="dxa"/>
-        <w:left w:w="108" w:type="dxa"/>
-        <w:bottom w:w="0" w:type="dxa"/>
-        <w:right w:w="108" w:type="dxa"/>
-      </w:tblCellMar>
     </w:tblPr>
     <w:tblStylePr w:type="firstRow">
       <w:pPr>
@@ -3753,17 +3699,10 @@
     <w:tblPr>
       <w:tblStyleRowBandSize w:val="1"/>
       <w:tblStyleColBandSize w:val="1"/>
-      <w:tblInd w:w="0" w:type="dxa"/>
       <w:tblBorders>
         <w:top w:val="single" w:sz="8" w:space="0" w:color="008FD5" w:themeColor="accent1"/>
         <w:bottom w:val="single" w:sz="8" w:space="0" w:color="008FD5" w:themeColor="accent1"/>
       </w:tblBorders>
-      <w:tblCellMar>
-        <w:top w:w="0" w:type="dxa"/>
-        <w:left w:w="108" w:type="dxa"/>
-        <w:bottom w:w="0" w:type="dxa"/>
-        <w:right w:w="108" w:type="dxa"/>
-      </w:tblCellMar>
     </w:tblPr>
     <w:tblStylePr w:type="firstRow">
       <w:pPr>
@@ -3853,17 +3792,10 @@
     <w:tblPr>
       <w:tblStyleRowBandSize w:val="1"/>
       <w:tblStyleColBandSize w:val="1"/>
-      <w:tblInd w:w="0" w:type="dxa"/>
       <w:tblBorders>
         <w:top w:val="single" w:sz="8" w:space="0" w:color="13475E" w:themeColor="text1"/>
         <w:bottom w:val="single" w:sz="8" w:space="0" w:color="13475E" w:themeColor="text1"/>
       </w:tblBorders>
-      <w:tblCellMar>
-        <w:top w:w="0" w:type="dxa"/>
-        <w:left w:w="108" w:type="dxa"/>
-        <w:bottom w:w="0" w:type="dxa"/>
-        <w:right w:w="108" w:type="dxa"/>
-      </w:tblCellMar>
     </w:tblPr>
     <w:tblStylePr w:type="firstRow">
       <w:pPr>
@@ -3950,19 +3882,12 @@
     <w:tblPr>
       <w:tblStyleRowBandSize w:val="1"/>
       <w:tblStyleColBandSize w:val="1"/>
-      <w:tblInd w:w="0" w:type="dxa"/>
       <w:tblBorders>
         <w:top w:val="single" w:sz="8" w:space="0" w:color="E85C40" w:themeColor="accent4"/>
         <w:left w:val="single" w:sz="8" w:space="0" w:color="E85C40" w:themeColor="accent4"/>
         <w:bottom w:val="single" w:sz="8" w:space="0" w:color="E85C40" w:themeColor="accent4"/>
         <w:right w:val="single" w:sz="8" w:space="0" w:color="E85C40" w:themeColor="accent4"/>
       </w:tblBorders>
-      <w:tblCellMar>
-        <w:top w:w="0" w:type="dxa"/>
-        <w:left w:w="108" w:type="dxa"/>
-        <w:bottom w:w="0" w:type="dxa"/>
-        <w:right w:w="108" w:type="dxa"/>
-      </w:tblCellMar>
     </w:tblPr>
     <w:tblStylePr w:type="firstRow">
       <w:pPr>
@@ -4039,19 +3964,12 @@
     <w:tblPr>
       <w:tblStyleRowBandSize w:val="1"/>
       <w:tblStyleColBandSize w:val="1"/>
-      <w:tblInd w:w="0" w:type="dxa"/>
       <w:tblBorders>
         <w:top w:val="single" w:sz="8" w:space="0" w:color="EE8534" w:themeColor="accent6"/>
         <w:left w:val="single" w:sz="8" w:space="0" w:color="EE8534" w:themeColor="accent6"/>
         <w:bottom w:val="single" w:sz="8" w:space="0" w:color="EE8534" w:themeColor="accent6"/>
         <w:right w:val="single" w:sz="8" w:space="0" w:color="EE8534" w:themeColor="accent6"/>
       </w:tblBorders>
-      <w:tblCellMar>
-        <w:top w:w="0" w:type="dxa"/>
-        <w:left w:w="108" w:type="dxa"/>
-        <w:bottom w:w="0" w:type="dxa"/>
-        <w:right w:w="108" w:type="dxa"/>
-      </w:tblCellMar>
     </w:tblPr>
     <w:tblStylePr w:type="firstRow">
       <w:pPr>
@@ -4128,17 +4046,10 @@
     <w:tblPr>
       <w:tblStyleRowBandSize w:val="1"/>
       <w:tblStyleColBandSize w:val="1"/>
-      <w:tblInd w:w="0" w:type="dxa"/>
       <w:tblBorders>
         <w:top w:val="single" w:sz="18" w:space="0" w:color="auto"/>
         <w:bottom w:val="single" w:sz="18" w:space="0" w:color="auto"/>
       </w:tblBorders>
-      <w:tblCellMar>
-        <w:top w:w="0" w:type="dxa"/>
-        <w:left w:w="108" w:type="dxa"/>
-        <w:bottom w:w="0" w:type="dxa"/>
-        <w:right w:w="108" w:type="dxa"/>
-      </w:tblCellMar>
     </w:tblPr>
     <w:tblStylePr w:type="firstRow">
       <w:pPr>
@@ -4274,7 +4185,6 @@
     <w:tblPr>
       <w:tblStyleRowBandSize w:val="1"/>
       <w:tblStyleColBandSize w:val="1"/>
-      <w:tblInd w:w="0" w:type="dxa"/>
       <w:tblBorders>
         <w:top w:val="single" w:sz="8" w:space="0" w:color="F2A366" w:themeColor="accent6" w:themeTint="BF"/>
         <w:left w:val="single" w:sz="8" w:space="0" w:color="F2A366" w:themeColor="accent6" w:themeTint="BF"/>
@@ -4282,12 +4192,6 @@
         <w:right w:val="single" w:sz="8" w:space="0" w:color="F2A366" w:themeColor="accent6" w:themeTint="BF"/>
         <w:insideH w:val="single" w:sz="8" w:space="0" w:color="F2A366" w:themeColor="accent6" w:themeTint="BF"/>
       </w:tblBorders>
-      <w:tblCellMar>
-        <w:top w:w="0" w:type="dxa"/>
-        <w:left w:w="108" w:type="dxa"/>
-        <w:bottom w:w="0" w:type="dxa"/>
-        <w:right w:w="108" w:type="dxa"/>
-      </w:tblCellMar>
     </w:tblPr>
     <w:tblStylePr w:type="firstRow">
       <w:pPr>
@@ -4377,7 +4281,6 @@
     <w:tblPr>
       <w:tblStyleRowBandSize w:val="1"/>
       <w:tblStyleColBandSize w:val="1"/>
-      <w:tblInd w:w="0" w:type="dxa"/>
       <w:tblBorders>
         <w:top w:val="single" w:sz="8" w:space="0" w:color="0F92FF" w:themeColor="accent5" w:themeTint="BF"/>
         <w:left w:val="single" w:sz="8" w:space="0" w:color="0F92FF" w:themeColor="accent5" w:themeTint="BF"/>
@@ -4385,12 +4288,6 @@
         <w:right w:val="single" w:sz="8" w:space="0" w:color="0F92FF" w:themeColor="accent5" w:themeTint="BF"/>
         <w:insideH w:val="single" w:sz="8" w:space="0" w:color="0F92FF" w:themeColor="accent5" w:themeTint="BF"/>
       </w:tblBorders>
-      <w:tblCellMar>
-        <w:top w:w="0" w:type="dxa"/>
-        <w:left w:w="108" w:type="dxa"/>
-        <w:bottom w:w="0" w:type="dxa"/>
-        <w:right w:w="108" w:type="dxa"/>
-      </w:tblCellMar>
     </w:tblPr>
     <w:tblStylePr w:type="firstRow">
       <w:pPr>
@@ -4480,7 +4377,6 @@
     <w:tblPr>
       <w:tblStyleRowBandSize w:val="1"/>
       <w:tblStyleColBandSize w:val="1"/>
-      <w:tblInd w:w="0" w:type="dxa"/>
       <w:tblBorders>
         <w:top w:val="single" w:sz="8" w:space="0" w:color="79C206" w:themeColor="accent3"/>
         <w:left w:val="single" w:sz="8" w:space="0" w:color="79C206" w:themeColor="accent3"/>
@@ -4489,12 +4385,6 @@
         <w:insideH w:val="single" w:sz="8" w:space="0" w:color="79C206" w:themeColor="accent3"/>
         <w:insideV w:val="single" w:sz="8" w:space="0" w:color="79C206" w:themeColor="accent3"/>
       </w:tblBorders>
-      <w:tblCellMar>
-        <w:top w:w="0" w:type="dxa"/>
-        <w:left w:w="108" w:type="dxa"/>
-        <w:bottom w:w="0" w:type="dxa"/>
-        <w:right w:w="108" w:type="dxa"/>
-      </w:tblCellMar>
     </w:tblPr>
     <w:tblStylePr w:type="firstRow">
       <w:pPr>
@@ -4607,7 +4497,6 @@
     <w:tblPr>
       <w:tblStyleRowBandSize w:val="1"/>
       <w:tblStyleColBandSize w:val="1"/>
-      <w:tblInd w:w="0" w:type="dxa"/>
       <w:tblBorders>
         <w:top w:val="single" w:sz="8" w:space="0" w:color="E85C40" w:themeColor="accent4"/>
         <w:left w:val="single" w:sz="8" w:space="0" w:color="E85C40" w:themeColor="accent4"/>
@@ -4616,12 +4505,6 @@
         <w:insideH w:val="single" w:sz="8" w:space="0" w:color="E85C40" w:themeColor="accent4"/>
         <w:insideV w:val="single" w:sz="8" w:space="0" w:color="E85C40" w:themeColor="accent4"/>
       </w:tblBorders>
-      <w:tblCellMar>
-        <w:top w:w="0" w:type="dxa"/>
-        <w:left w:w="108" w:type="dxa"/>
-        <w:bottom w:w="0" w:type="dxa"/>
-        <w:right w:w="108" w:type="dxa"/>
-      </w:tblCellMar>
     </w:tblPr>
     <w:tblStylePr w:type="firstRow">
       <w:pPr>
@@ -4734,7 +4617,6 @@
     <w:tblPr>
       <w:tblStyleRowBandSize w:val="1"/>
       <w:tblStyleColBandSize w:val="1"/>
-      <w:tblInd w:w="0" w:type="dxa"/>
       <w:tblBorders>
         <w:top w:val="single" w:sz="8" w:space="0" w:color="20B5FF" w:themeColor="accent1" w:themeTint="BF"/>
         <w:left w:val="single" w:sz="8" w:space="0" w:color="20B5FF" w:themeColor="accent1" w:themeTint="BF"/>
@@ -4742,12 +4624,6 @@
         <w:right w:val="single" w:sz="8" w:space="0" w:color="20B5FF" w:themeColor="accent1" w:themeTint="BF"/>
         <w:insideH w:val="single" w:sz="8" w:space="0" w:color="20B5FF" w:themeColor="accent1" w:themeTint="BF"/>
       </w:tblBorders>
-      <w:tblCellMar>
-        <w:top w:w="0" w:type="dxa"/>
-        <w:left w:w="108" w:type="dxa"/>
-        <w:bottom w:w="0" w:type="dxa"/>
-        <w:right w:w="108" w:type="dxa"/>
-      </w:tblCellMar>
     </w:tblPr>
     <w:tblStylePr w:type="firstRow">
       <w:pPr>
@@ -4837,7 +4713,6 @@
     <w:tblPr>
       <w:tblStyleRowBandSize w:val="1"/>
       <w:tblStyleColBandSize w:val="1"/>
-      <w:tblInd w:w="0" w:type="dxa"/>
       <w:tblBorders>
         <w:top w:val="single" w:sz="8" w:space="0" w:color="2384B0" w:themeColor="text1" w:themeTint="BF"/>
         <w:left w:val="single" w:sz="8" w:space="0" w:color="2384B0" w:themeColor="text1" w:themeTint="BF"/>
@@ -4845,12 +4720,6 @@
         <w:right w:val="single" w:sz="8" w:space="0" w:color="2384B0" w:themeColor="text1" w:themeTint="BF"/>
         <w:insideH w:val="single" w:sz="8" w:space="0" w:color="2384B0" w:themeColor="text1" w:themeTint="BF"/>
       </w:tblBorders>
-      <w:tblCellMar>
-        <w:top w:w="0" w:type="dxa"/>
-        <w:left w:w="108" w:type="dxa"/>
-        <w:bottom w:w="0" w:type="dxa"/>
-        <w:right w:w="108" w:type="dxa"/>
-      </w:tblCellMar>
     </w:tblPr>
     <w:tblStylePr w:type="firstRow">
       <w:pPr>
@@ -4940,7 +4809,6 @@
     <w:tblPr>
       <w:tblStyleRowBandSize w:val="1"/>
       <w:tblStyleColBandSize w:val="1"/>
-      <w:tblInd w:w="0" w:type="dxa"/>
       <w:tblBorders>
         <w:top w:val="single" w:sz="8" w:space="0" w:color="A9398D" w:themeColor="accent2"/>
         <w:left w:val="single" w:sz="8" w:space="0" w:color="A9398D" w:themeColor="accent2"/>
@@ -4949,12 +4817,6 @@
         <w:insideH w:val="single" w:sz="8" w:space="0" w:color="A9398D" w:themeColor="accent2"/>
         <w:insideV w:val="single" w:sz="8" w:space="0" w:color="A9398D" w:themeColor="accent2"/>
       </w:tblBorders>
-      <w:tblCellMar>
-        <w:top w:w="0" w:type="dxa"/>
-        <w:left w:w="108" w:type="dxa"/>
-        <w:bottom w:w="0" w:type="dxa"/>
-        <w:right w:w="108" w:type="dxa"/>
-      </w:tblCellMar>
     </w:tblPr>
     <w:tblStylePr w:type="firstRow">
       <w:pPr>
@@ -5067,7 +4929,6 @@
     <w:tblPr>
       <w:tblStyleRowBandSize w:val="1"/>
       <w:tblStyleColBandSize w:val="1"/>
-      <w:tblInd w:w="0" w:type="dxa"/>
       <w:tblBorders>
         <w:top w:val="single" w:sz="8" w:space="0" w:color="008FD5" w:themeColor="accent1"/>
         <w:left w:val="single" w:sz="8" w:space="0" w:color="008FD5" w:themeColor="accent1"/>
@@ -5076,12 +4937,6 @@
         <w:insideH w:val="single" w:sz="8" w:space="0" w:color="008FD5" w:themeColor="accent1"/>
         <w:insideV w:val="single" w:sz="8" w:space="0" w:color="008FD5" w:themeColor="accent1"/>
       </w:tblBorders>
-      <w:tblCellMar>
-        <w:top w:w="0" w:type="dxa"/>
-        <w:left w:w="108" w:type="dxa"/>
-        <w:bottom w:w="0" w:type="dxa"/>
-        <w:right w:w="108" w:type="dxa"/>
-      </w:tblCellMar>
     </w:tblPr>
     <w:tblStylePr w:type="firstRow">
       <w:pPr>
@@ -5197,17 +5052,10 @@
     <w:tblPr>
       <w:tblStyleRowBandSize w:val="1"/>
       <w:tblStyleColBandSize w:val="1"/>
-      <w:tblInd w:w="0" w:type="dxa"/>
       <w:tblBorders>
         <w:top w:val="single" w:sz="8" w:space="0" w:color="A9398D" w:themeColor="accent2"/>
         <w:bottom w:val="single" w:sz="8" w:space="0" w:color="A9398D" w:themeColor="accent2"/>
       </w:tblBorders>
-      <w:tblCellMar>
-        <w:top w:w="0" w:type="dxa"/>
-        <w:left w:w="108" w:type="dxa"/>
-        <w:bottom w:w="0" w:type="dxa"/>
-        <w:right w:w="108" w:type="dxa"/>
-      </w:tblCellMar>
     </w:tblPr>
     <w:tblStylePr w:type="firstRow">
       <w:pPr>
@@ -5297,17 +5145,10 @@
     <w:tblPr>
       <w:tblStyleRowBandSize w:val="1"/>
       <w:tblStyleColBandSize w:val="1"/>
-      <w:tblInd w:w="0" w:type="dxa"/>
       <w:tblBorders>
         <w:top w:val="single" w:sz="8" w:space="0" w:color="79C206" w:themeColor="accent3"/>
         <w:bottom w:val="single" w:sz="8" w:space="0" w:color="79C206" w:themeColor="accent3"/>
       </w:tblBorders>
-      <w:tblCellMar>
-        <w:top w:w="0" w:type="dxa"/>
-        <w:left w:w="108" w:type="dxa"/>
-        <w:bottom w:w="0" w:type="dxa"/>
-        <w:right w:w="108" w:type="dxa"/>
-      </w:tblCellMar>
     </w:tblPr>
     <w:tblStylePr w:type="firstRow">
       <w:pPr>
@@ -5398,7 +5239,6 @@
     <w:tblPr>
       <w:tblStyleRowBandSize w:val="1"/>
       <w:tblStyleColBandSize w:val="1"/>
-      <w:tblInd w:w="0" w:type="dxa"/>
       <w:tblBorders>
         <w:top w:val="single" w:sz="8" w:space="0" w:color="A9398D" w:themeColor="accent2"/>
         <w:left w:val="single" w:sz="8" w:space="0" w:color="A9398D" w:themeColor="accent2"/>
@@ -5407,12 +5247,6 @@
         <w:insideH w:val="single" w:sz="8" w:space="0" w:color="A9398D" w:themeColor="accent2"/>
         <w:insideV w:val="single" w:sz="8" w:space="0" w:color="A9398D" w:themeColor="accent2"/>
       </w:tblBorders>
-      <w:tblCellMar>
-        <w:top w:w="0" w:type="dxa"/>
-        <w:left w:w="108" w:type="dxa"/>
-        <w:bottom w:w="0" w:type="dxa"/>
-        <w:right w:w="108" w:type="dxa"/>
-      </w:tblCellMar>
     </w:tblPr>
     <w:tcPr>
       <w:shd w:val="clear" w:color="auto" w:fill="EDCAE4" w:themeFill="accent2" w:themeFillTint="3F"/>
@@ -5520,7 +5354,6 @@
     <w:tblPr>
       <w:tblStyleRowBandSize w:val="1"/>
       <w:tblStyleColBandSize w:val="1"/>
-      <w:tblInd w:w="0" w:type="dxa"/>
       <w:tblBorders>
         <w:top w:val="single" w:sz="8" w:space="0" w:color="008FD5" w:themeColor="accent1"/>
         <w:left w:val="single" w:sz="8" w:space="0" w:color="008FD5" w:themeColor="accent1"/>
@@ -5529,12 +5362,6 @@
         <w:insideH w:val="single" w:sz="8" w:space="0" w:color="008FD5" w:themeColor="accent1"/>
         <w:insideV w:val="single" w:sz="8" w:space="0" w:color="008FD5" w:themeColor="accent1"/>
       </w:tblBorders>
-      <w:tblCellMar>
-        <w:top w:w="0" w:type="dxa"/>
-        <w:left w:w="108" w:type="dxa"/>
-        <w:bottom w:w="0" w:type="dxa"/>
-        <w:right w:w="108" w:type="dxa"/>
-      </w:tblCellMar>
     </w:tblPr>
     <w:tcPr>
       <w:shd w:val="clear" w:color="auto" w:fill="B5E6FF" w:themeFill="accent1" w:themeFillTint="3F"/>
@@ -5638,7 +5465,6 @@
     <w:tblPr>
       <w:tblStyleRowBandSize w:val="1"/>
       <w:tblStyleColBandSize w:val="1"/>
-      <w:tblInd w:w="0" w:type="dxa"/>
       <w:tblBorders>
         <w:top w:val="single" w:sz="8" w:space="0" w:color="F2A366" w:themeColor="accent6" w:themeTint="BF"/>
         <w:left w:val="single" w:sz="8" w:space="0" w:color="F2A366" w:themeColor="accent6" w:themeTint="BF"/>
@@ -5647,12 +5473,6 @@
         <w:insideH w:val="single" w:sz="8" w:space="0" w:color="F2A366" w:themeColor="accent6" w:themeTint="BF"/>
         <w:insideV w:val="single" w:sz="8" w:space="0" w:color="F2A366" w:themeColor="accent6" w:themeTint="BF"/>
       </w:tblBorders>
-      <w:tblCellMar>
-        <w:top w:w="0" w:type="dxa"/>
-        <w:left w:w="108" w:type="dxa"/>
-        <w:bottom w:w="0" w:type="dxa"/>
-        <w:right w:w="108" w:type="dxa"/>
-      </w:tblCellMar>
     </w:tblPr>
     <w:tcPr>
       <w:shd w:val="clear" w:color="auto" w:fill="FAE0CC" w:themeFill="accent6" w:themeFillTint="3F"/>
@@ -5708,7 +5528,6 @@
     <w:tblPr>
       <w:tblStyleRowBandSize w:val="1"/>
       <w:tblStyleColBandSize w:val="1"/>
-      <w:tblInd w:w="0" w:type="dxa"/>
       <w:tblBorders>
         <w:top w:val="single" w:sz="8" w:space="0" w:color="0F92FF" w:themeColor="accent5" w:themeTint="BF"/>
         <w:left w:val="single" w:sz="8" w:space="0" w:color="0F92FF" w:themeColor="accent5" w:themeTint="BF"/>
@@ -5717,12 +5536,6 @@
         <w:insideH w:val="single" w:sz="8" w:space="0" w:color="0F92FF" w:themeColor="accent5" w:themeTint="BF"/>
         <w:insideV w:val="single" w:sz="8" w:space="0" w:color="0F92FF" w:themeColor="accent5" w:themeTint="BF"/>
       </w:tblBorders>
-      <w:tblCellMar>
-        <w:top w:w="0" w:type="dxa"/>
-        <w:left w:w="108" w:type="dxa"/>
-        <w:bottom w:w="0" w:type="dxa"/>
-        <w:right w:w="108" w:type="dxa"/>
-      </w:tblCellMar>
     </w:tblPr>
     <w:tcPr>
       <w:shd w:val="clear" w:color="auto" w:fill="AFDBFF" w:themeFill="accent5" w:themeFillTint="3F"/>
@@ -5781,7 +5594,6 @@
     <w:tblPr>
       <w:tblStyleRowBandSize w:val="1"/>
       <w:tblStyleColBandSize w:val="1"/>
-      <w:tblInd w:w="0" w:type="dxa"/>
       <w:tblBorders>
         <w:top w:val="single" w:sz="24" w:space="0" w:color="79C206" w:themeColor="accent3"/>
         <w:left w:val="single" w:sz="4" w:space="0" w:color="E85C40" w:themeColor="accent4"/>
@@ -5790,12 +5602,6 @@
         <w:insideH w:val="single" w:sz="4" w:space="0" w:color="FFFFFF" w:themeColor="background1"/>
         <w:insideV w:val="single" w:sz="4" w:space="0" w:color="FFFFFF" w:themeColor="background1"/>
       </w:tblBorders>
-      <w:tblCellMar>
-        <w:top w:w="0" w:type="dxa"/>
-        <w:left w:w="108" w:type="dxa"/>
-        <w:bottom w:w="0" w:type="dxa"/>
-        <w:right w:w="108" w:type="dxa"/>
-      </w:tblCellMar>
     </w:tblPr>
     <w:tcPr>
       <w:shd w:val="clear" w:color="auto" w:fill="FCEEEC" w:themeFill="accent4" w:themeFillTint="19"/>
@@ -5900,7 +5706,6 @@
     <w:tblPr>
       <w:tblStyleRowBandSize w:val="1"/>
       <w:tblStyleColBandSize w:val="1"/>
-      <w:tblInd w:w="0" w:type="dxa"/>
       <w:tblBorders>
         <w:top w:val="single" w:sz="24" w:space="0" w:color="E85C40" w:themeColor="accent4"/>
         <w:left w:val="single" w:sz="4" w:space="0" w:color="79C206" w:themeColor="accent3"/>
@@ -5909,12 +5714,6 @@
         <w:insideH w:val="single" w:sz="4" w:space="0" w:color="FFFFFF" w:themeColor="background1"/>
         <w:insideV w:val="single" w:sz="4" w:space="0" w:color="FFFFFF" w:themeColor="background1"/>
       </w:tblBorders>
-      <w:tblCellMar>
-        <w:top w:w="0" w:type="dxa"/>
-        <w:left w:w="108" w:type="dxa"/>
-        <w:bottom w:w="0" w:type="dxa"/>
-        <w:right w:w="108" w:type="dxa"/>
-      </w:tblCellMar>
     </w:tblPr>
     <w:tcPr>
       <w:shd w:val="clear" w:color="auto" w:fill="F2FEE1" w:themeFill="accent3" w:themeFillTint="19"/>
@@ -6009,7 +5808,6 @@
     <w:tblPr>
       <w:tblStyleRowBandSize w:val="1"/>
       <w:tblStyleColBandSize w:val="1"/>
-      <w:tblInd w:w="0" w:type="dxa"/>
       <w:tblBorders>
         <w:top w:val="single" w:sz="24" w:space="0" w:color="A9398D" w:themeColor="accent2"/>
         <w:left w:val="single" w:sz="4" w:space="0" w:color="A9398D" w:themeColor="accent2"/>
@@ -6018,12 +5816,6 @@
         <w:insideH w:val="single" w:sz="4" w:space="0" w:color="FFFFFF" w:themeColor="background1"/>
         <w:insideV w:val="single" w:sz="4" w:space="0" w:color="FFFFFF" w:themeColor="background1"/>
       </w:tblBorders>
-      <w:tblCellMar>
-        <w:top w:w="0" w:type="dxa"/>
-        <w:left w:w="108" w:type="dxa"/>
-        <w:bottom w:w="0" w:type="dxa"/>
-        <w:right w:w="108" w:type="dxa"/>
-      </w:tblCellMar>
     </w:tblPr>
     <w:tcPr>
       <w:shd w:val="clear" w:color="auto" w:fill="F8EAF4" w:themeFill="accent2" w:themeFillTint="19"/>
@@ -6128,7 +5920,6 @@
     <w:tblPr>
       <w:tblStyleRowBandSize w:val="1"/>
       <w:tblStyleColBandSize w:val="1"/>
-      <w:tblInd w:w="0" w:type="dxa"/>
       <w:tblBorders>
         <w:top w:val="single" w:sz="24" w:space="0" w:color="A9398D" w:themeColor="accent2"/>
         <w:left w:val="single" w:sz="4" w:space="0" w:color="008FD5" w:themeColor="accent1"/>
@@ -6137,12 +5928,6 @@
         <w:insideH w:val="single" w:sz="4" w:space="0" w:color="FFFFFF" w:themeColor="background1"/>
         <w:insideV w:val="single" w:sz="4" w:space="0" w:color="FFFFFF" w:themeColor="background1"/>
       </w:tblBorders>
-      <w:tblCellMar>
-        <w:top w:w="0" w:type="dxa"/>
-        <w:left w:w="108" w:type="dxa"/>
-        <w:bottom w:w="0" w:type="dxa"/>
-        <w:right w:w="108" w:type="dxa"/>
-      </w:tblCellMar>
     </w:tblPr>
     <w:tcPr>
       <w:shd w:val="clear" w:color="auto" w:fill="E1F5FF" w:themeFill="accent1" w:themeFillTint="19"/>
@@ -6247,13 +6032,6 @@
     <w:tblPr>
       <w:tblStyleRowBandSize w:val="1"/>
       <w:tblStyleColBandSize w:val="1"/>
-      <w:tblInd w:w="0" w:type="dxa"/>
-      <w:tblCellMar>
-        <w:top w:w="0" w:type="dxa"/>
-        <w:left w:w="108" w:type="dxa"/>
-        <w:bottom w:w="0" w:type="dxa"/>
-        <w:right w:w="108" w:type="dxa"/>
-      </w:tblCellMar>
     </w:tblPr>
     <w:tcPr>
       <w:shd w:val="clear" w:color="auto" w:fill="DEF0F8" w:themeFill="text1" w:themeFillTint="19"/>
@@ -6330,13 +6108,6 @@
     <w:tblPr>
       <w:tblStyleRowBandSize w:val="1"/>
       <w:tblStyleColBandSize w:val="1"/>
-      <w:tblInd w:w="0" w:type="dxa"/>
-      <w:tblCellMar>
-        <w:top w:w="0" w:type="dxa"/>
-        <w:left w:w="108" w:type="dxa"/>
-        <w:bottom w:w="0" w:type="dxa"/>
-        <w:right w:w="108" w:type="dxa"/>
-      </w:tblCellMar>
     </w:tblPr>
     <w:tcPr>
       <w:shd w:val="clear" w:color="auto" w:fill="FDF2EB" w:themeFill="accent6" w:themeFillTint="19"/>
@@ -6413,16 +6184,9 @@
     <w:tblPr>
       <w:tblStyleRowBandSize w:val="1"/>
       <w:tblStyleColBandSize w:val="1"/>
-      <w:tblInd w:w="0" w:type="dxa"/>
       <w:tblBorders>
         <w:insideH w:val="single" w:sz="4" w:space="0" w:color="FFFFFF" w:themeColor="background1"/>
       </w:tblBorders>
-      <w:tblCellMar>
-        <w:top w:w="0" w:type="dxa"/>
-        <w:left w:w="108" w:type="dxa"/>
-        <w:bottom w:w="0" w:type="dxa"/>
-        <w:right w:w="108" w:type="dxa"/>
-      </w:tblCellMar>
     </w:tblPr>
     <w:tcPr>
       <w:shd w:val="clear" w:color="auto" w:fill="C3EBFF" w:themeFill="accent1" w:themeFillTint="33"/>
@@ -6490,16 +6254,9 @@
     <w:tblPr>
       <w:tblStyleRowBandSize w:val="1"/>
       <w:tblStyleColBandSize w:val="1"/>
-      <w:tblInd w:w="0" w:type="dxa"/>
       <w:tblBorders>
         <w:insideH w:val="single" w:sz="4" w:space="0" w:color="FFFFFF" w:themeColor="background1"/>
       </w:tblBorders>
-      <w:tblCellMar>
-        <w:top w:w="0" w:type="dxa"/>
-        <w:left w:w="108" w:type="dxa"/>
-        <w:bottom w:w="0" w:type="dxa"/>
-        <w:right w:w="108" w:type="dxa"/>
-      </w:tblCellMar>
     </w:tblPr>
     <w:tcPr>
       <w:shd w:val="clear" w:color="auto" w:fill="BCE1F1" w:themeFill="text1" w:themeFillTint="33"/>
@@ -6622,7 +6379,7 @@
 </file>
 
 <file path=word/stylesWithEffects.xml><?xml version="1.0" encoding="utf-8"?>
-<w:styles xmlns:wpc="http://schemas.microsoft.com/office/word/2010/wordprocessingCanvas" xmlns:mo="http://schemas.microsoft.com/office/mac/office/2008/main" xmlns:mc="http://schemas.openxmlformats.org/markup-compatibility/2006" xmlns:mv="urn:schemas-microsoft-com:mac:vml" xmlns:o="urn:schemas-microsoft-com:office:office" xmlns:r="http://schemas.openxmlformats.org/officeDocument/2006/relationships" xmlns:m="http://schemas.openxmlformats.org/officeDocument/2006/math" xmlns:v="urn:schemas-microsoft-com:vml" xmlns:wp14="http://schemas.microsoft.com/office/word/2010/wordprocessingDrawing" xmlns:wp="http://schemas.openxmlformats.org/drawingml/2006/wordprocessingDrawing" xmlns:w10="urn:schemas-microsoft-com:office:word" xmlns:w="http://schemas.openxmlformats.org/wordprocessingml/2006/main" xmlns:w14="http://schemas.microsoft.com/office/word/2010/wordml" xmlns:wpg="http://schemas.microsoft.com/office/word/2010/wordprocessingGroup" xmlns:wpi="http://schemas.microsoft.com/office/word/2010/wordprocessingInk" xmlns:wne="http://schemas.microsoft.com/office/word/2006/wordml" xmlns:wps="http://schemas.microsoft.com/office/word/2010/wordprocessingShape" mc:Ignorable="w14 wp14">
+<w:styles xmlns:wpc="http://schemas.microsoft.com/office/word/2010/wordprocessingCanvas" xmlns:mc="http://schemas.openxmlformats.org/markup-compatibility/2006" xmlns:o="urn:schemas-microsoft-com:office:office" xmlns:r="http://schemas.openxmlformats.org/officeDocument/2006/relationships" xmlns:m="http://schemas.openxmlformats.org/officeDocument/2006/math" xmlns:v="urn:schemas-microsoft-com:vml" xmlns:wp14="http://schemas.microsoft.com/office/word/2010/wordprocessingDrawing" xmlns:wp="http://schemas.openxmlformats.org/drawingml/2006/wordprocessingDrawing" xmlns:w10="urn:schemas-microsoft-com:office:word" xmlns:w="http://schemas.openxmlformats.org/wordprocessingml/2006/main" xmlns:w14="http://schemas.microsoft.com/office/word/2010/wordml" xmlns:wpg="http://schemas.microsoft.com/office/word/2010/wordprocessingGroup" xmlns:wpi="http://schemas.microsoft.com/office/word/2010/wordprocessingInk" xmlns:wne="http://schemas.microsoft.com/office/word/2006/wordml" xmlns:wps="http://schemas.microsoft.com/office/word/2010/wordprocessingShape" mc:Ignorable="w14 wp14">
   <w:docDefaults>
     <w:rPrDefault>
       <w:rPr>
@@ -6638,7 +6395,7 @@
       </w:pPr>
     </w:pPrDefault>
   </w:docDefaults>
-  <w:latentStyles w:defLockedState="0" w:defUIPriority="99" w:defSemiHidden="1" w:defUnhideWhenUsed="1" w:defQFormat="0" w:count="276">
+  <w:latentStyles w:defLockedState="0" w:defUIPriority="99" w:defSemiHidden="1" w:defUnhideWhenUsed="1" w:defQFormat="0" w:count="267">
     <w:lsdException w:name="Normal" w:semiHidden="0" w:uiPriority="0" w:unhideWhenUsed="0" w:qFormat="1"/>
     <w:lsdException w:name="heading 1" w:semiHidden="0" w:uiPriority="9" w:unhideWhenUsed="0" w:qFormat="1"/>
     <w:lsdException w:name="heading 2" w:uiPriority="9" w:qFormat="1"/>
@@ -7294,7 +7051,6 @@
     <w:uiPriority w:val="59"/>
     <w:rsid w:val="00DA7219"/>
     <w:tblPr>
-      <w:tblInd w:w="0" w:type="dxa"/>
       <w:tblBorders>
         <w:top w:val="single" w:sz="4" w:space="0" w:color="auto"/>
         <w:left w:val="single" w:sz="4" w:space="0" w:color="auto"/>
@@ -7303,12 +7059,6 @@
         <w:insideH w:val="single" w:sz="4" w:space="0" w:color="auto"/>
         <w:insideV w:val="single" w:sz="4" w:space="0" w:color="auto"/>
       </w:tblBorders>
-      <w:tblCellMar>
-        <w:top w:w="0" w:type="dxa"/>
-        <w:left w:w="108" w:type="dxa"/>
-        <w:bottom w:w="0" w:type="dxa"/>
-        <w:right w:w="108" w:type="dxa"/>
-      </w:tblCellMar>
     </w:tblPr>
   </w:style>
   <w:style w:type="table" w:styleId="LightList-Accent1">
@@ -7319,19 +7069,12 @@
     <w:tblPr>
       <w:tblStyleRowBandSize w:val="1"/>
       <w:tblStyleColBandSize w:val="1"/>
-      <w:tblInd w:w="0" w:type="dxa"/>
       <w:tblBorders>
         <w:top w:val="single" w:sz="8" w:space="0" w:color="008FD5" w:themeColor="accent1"/>
         <w:left w:val="single" w:sz="8" w:space="0" w:color="008FD5" w:themeColor="accent1"/>
         <w:bottom w:val="single" w:sz="8" w:space="0" w:color="008FD5" w:themeColor="accent1"/>
         <w:right w:val="single" w:sz="8" w:space="0" w:color="008FD5" w:themeColor="accent1"/>
       </w:tblBorders>
-      <w:tblCellMar>
-        <w:top w:w="0" w:type="dxa"/>
-        <w:left w:w="108" w:type="dxa"/>
-        <w:bottom w:w="0" w:type="dxa"/>
-        <w:right w:w="108" w:type="dxa"/>
-      </w:tblCellMar>
     </w:tblPr>
     <w:tblStylePr w:type="firstRow">
       <w:pPr>
@@ -7414,7 +7157,6 @@
     </w:rPr>
     <w:tblPr>
       <w:tblStyleRowBandSize w:val="1"/>
-      <w:tblInd w:w="0" w:type="dxa"/>
       <w:tblBorders>
         <w:top w:val="single" w:sz="4" w:space="0" w:color="226FAB"/>
         <w:left w:val="single" w:sz="4" w:space="0" w:color="226FAB"/>
@@ -7423,12 +7165,6 @@
         <w:insideH w:val="single" w:sz="4" w:space="0" w:color="226FAB"/>
         <w:insideV w:val="single" w:sz="4" w:space="0" w:color="226FAB"/>
       </w:tblBorders>
-      <w:tblCellMar>
-        <w:top w:w="0" w:type="dxa"/>
-        <w:left w:w="108" w:type="dxa"/>
-        <w:bottom w:w="0" w:type="dxa"/>
-        <w:right w:w="108" w:type="dxa"/>
-      </w:tblCellMar>
     </w:tblPr>
     <w:tcPr>
       <w:vAlign w:val="center"/>
@@ -7508,19 +7244,12 @@
     <w:tblPr>
       <w:tblStyleRowBandSize w:val="1"/>
       <w:tblStyleColBandSize w:val="1"/>
-      <w:tblInd w:w="0" w:type="dxa"/>
       <w:tblBorders>
         <w:top w:val="single" w:sz="8" w:space="0" w:color="79C206" w:themeColor="accent3"/>
         <w:left w:val="single" w:sz="8" w:space="0" w:color="79C206" w:themeColor="accent3"/>
         <w:bottom w:val="single" w:sz="8" w:space="0" w:color="79C206" w:themeColor="accent3"/>
         <w:right w:val="single" w:sz="8" w:space="0" w:color="79C206" w:themeColor="accent3"/>
       </w:tblBorders>
-      <w:tblCellMar>
-        <w:top w:w="0" w:type="dxa"/>
-        <w:left w:w="108" w:type="dxa"/>
-        <w:bottom w:w="0" w:type="dxa"/>
-        <w:right w:w="108" w:type="dxa"/>
-      </w:tblCellMar>
     </w:tblPr>
     <w:tblStylePr w:type="firstRow">
       <w:pPr>
@@ -7597,19 +7326,12 @@
     <w:tblPr>
       <w:tblStyleRowBandSize w:val="1"/>
       <w:tblStyleColBandSize w:val="1"/>
-      <w:tblInd w:w="0" w:type="dxa"/>
       <w:tblBorders>
         <w:top w:val="single" w:sz="8" w:space="0" w:color="A9398D" w:themeColor="accent2"/>
         <w:left w:val="single" w:sz="8" w:space="0" w:color="A9398D" w:themeColor="accent2"/>
         <w:bottom w:val="single" w:sz="8" w:space="0" w:color="A9398D" w:themeColor="accent2"/>
         <w:right w:val="single" w:sz="8" w:space="0" w:color="A9398D" w:themeColor="accent2"/>
       </w:tblBorders>
-      <w:tblCellMar>
-        <w:top w:w="0" w:type="dxa"/>
-        <w:left w:w="108" w:type="dxa"/>
-        <w:bottom w:w="0" w:type="dxa"/>
-        <w:right w:w="108" w:type="dxa"/>
-      </w:tblCellMar>
     </w:tblPr>
     <w:tblStylePr w:type="firstRow">
       <w:pPr>
@@ -7686,19 +7408,12 @@
     <w:tblPr>
       <w:tblStyleRowBandSize w:val="1"/>
       <w:tblStyleColBandSize w:val="1"/>
-      <w:tblInd w:w="0" w:type="dxa"/>
       <w:tblBorders>
         <w:top w:val="single" w:sz="8" w:space="0" w:color="13475E" w:themeColor="text1"/>
         <w:left w:val="single" w:sz="8" w:space="0" w:color="13475E" w:themeColor="text1"/>
         <w:bottom w:val="single" w:sz="8" w:space="0" w:color="13475E" w:themeColor="text1"/>
         <w:right w:val="single" w:sz="8" w:space="0" w:color="13475E" w:themeColor="text1"/>
       </w:tblBorders>
-      <w:tblCellMar>
-        <w:top w:w="0" w:type="dxa"/>
-        <w:left w:w="108" w:type="dxa"/>
-        <w:bottom w:w="0" w:type="dxa"/>
-        <w:right w:w="108" w:type="dxa"/>
-      </w:tblCellMar>
     </w:tblPr>
     <w:tblStylePr w:type="firstRow">
       <w:pPr>
@@ -7778,17 +7493,10 @@
     <w:tblPr>
       <w:tblStyleRowBandSize w:val="1"/>
       <w:tblStyleColBandSize w:val="1"/>
-      <w:tblInd w:w="0" w:type="dxa"/>
       <w:tblBorders>
         <w:top w:val="single" w:sz="8" w:space="0" w:color="008FD5" w:themeColor="accent1"/>
         <w:bottom w:val="single" w:sz="8" w:space="0" w:color="008FD5" w:themeColor="accent1"/>
       </w:tblBorders>
-      <w:tblCellMar>
-        <w:top w:w="0" w:type="dxa"/>
-        <w:left w:w="108" w:type="dxa"/>
-        <w:bottom w:w="0" w:type="dxa"/>
-        <w:right w:w="108" w:type="dxa"/>
-      </w:tblCellMar>
     </w:tblPr>
     <w:tblStylePr w:type="firstRow">
       <w:pPr>
@@ -7878,17 +7586,10 @@
     <w:tblPr>
       <w:tblStyleRowBandSize w:val="1"/>
       <w:tblStyleColBandSize w:val="1"/>
-      <w:tblInd w:w="0" w:type="dxa"/>
       <w:tblBorders>
         <w:top w:val="single" w:sz="8" w:space="0" w:color="13475E" w:themeColor="text1"/>
         <w:bottom w:val="single" w:sz="8" w:space="0" w:color="13475E" w:themeColor="text1"/>
       </w:tblBorders>
-      <w:tblCellMar>
-        <w:top w:w="0" w:type="dxa"/>
-        <w:left w:w="108" w:type="dxa"/>
-        <w:bottom w:w="0" w:type="dxa"/>
-        <w:right w:w="108" w:type="dxa"/>
-      </w:tblCellMar>
     </w:tblPr>
     <w:tblStylePr w:type="firstRow">
       <w:pPr>
@@ -7975,19 +7676,12 @@
     <w:tblPr>
       <w:tblStyleRowBandSize w:val="1"/>
       <w:tblStyleColBandSize w:val="1"/>
-      <w:tblInd w:w="0" w:type="dxa"/>
       <w:tblBorders>
         <w:top w:val="single" w:sz="8" w:space="0" w:color="E85C40" w:themeColor="accent4"/>
         <w:left w:val="single" w:sz="8" w:space="0" w:color="E85C40" w:themeColor="accent4"/>
         <w:bottom w:val="single" w:sz="8" w:space="0" w:color="E85C40" w:themeColor="accent4"/>
         <w:right w:val="single" w:sz="8" w:space="0" w:color="E85C40" w:themeColor="accent4"/>
       </w:tblBorders>
-      <w:tblCellMar>
-        <w:top w:w="0" w:type="dxa"/>
-        <w:left w:w="108" w:type="dxa"/>
-        <w:bottom w:w="0" w:type="dxa"/>
-        <w:right w:w="108" w:type="dxa"/>
-      </w:tblCellMar>
     </w:tblPr>
     <w:tblStylePr w:type="firstRow">
       <w:pPr>
@@ -8064,19 +7758,12 @@
     <w:tblPr>
       <w:tblStyleRowBandSize w:val="1"/>
       <w:tblStyleColBandSize w:val="1"/>
-      <w:tblInd w:w="0" w:type="dxa"/>
       <w:tblBorders>
         <w:top w:val="single" w:sz="8" w:space="0" w:color="EE8534" w:themeColor="accent6"/>
         <w:left w:val="single" w:sz="8" w:space="0" w:color="EE8534" w:themeColor="accent6"/>
         <w:bottom w:val="single" w:sz="8" w:space="0" w:color="EE8534" w:themeColor="accent6"/>
         <w:right w:val="single" w:sz="8" w:space="0" w:color="EE8534" w:themeColor="accent6"/>
       </w:tblBorders>
-      <w:tblCellMar>
-        <w:top w:w="0" w:type="dxa"/>
-        <w:left w:w="108" w:type="dxa"/>
-        <w:bottom w:w="0" w:type="dxa"/>
-        <w:right w:w="108" w:type="dxa"/>
-      </w:tblCellMar>
     </w:tblPr>
     <w:tblStylePr w:type="firstRow">
       <w:pPr>
@@ -8153,17 +7840,10 @@
     <w:tblPr>
       <w:tblStyleRowBandSize w:val="1"/>
       <w:tblStyleColBandSize w:val="1"/>
-      <w:tblInd w:w="0" w:type="dxa"/>
       <w:tblBorders>
         <w:top w:val="single" w:sz="18" w:space="0" w:color="auto"/>
         <w:bottom w:val="single" w:sz="18" w:space="0" w:color="auto"/>
       </w:tblBorders>
-      <w:tblCellMar>
-        <w:top w:w="0" w:type="dxa"/>
-        <w:left w:w="108" w:type="dxa"/>
-        <w:bottom w:w="0" w:type="dxa"/>
-        <w:right w:w="108" w:type="dxa"/>
-      </w:tblCellMar>
     </w:tblPr>
     <w:tblStylePr w:type="firstRow">
       <w:pPr>
@@ -8299,7 +7979,6 @@
     <w:tblPr>
       <w:tblStyleRowBandSize w:val="1"/>
       <w:tblStyleColBandSize w:val="1"/>
-      <w:tblInd w:w="0" w:type="dxa"/>
       <w:tblBorders>
         <w:top w:val="single" w:sz="8" w:space="0" w:color="F2A366" w:themeColor="accent6" w:themeTint="BF"/>
         <w:left w:val="single" w:sz="8" w:space="0" w:color="F2A366" w:themeColor="accent6" w:themeTint="BF"/>
@@ -8307,12 +7986,6 @@
         <w:right w:val="single" w:sz="8" w:space="0" w:color="F2A366" w:themeColor="accent6" w:themeTint="BF"/>
         <w:insideH w:val="single" w:sz="8" w:space="0" w:color="F2A366" w:themeColor="accent6" w:themeTint="BF"/>
       </w:tblBorders>
-      <w:tblCellMar>
-        <w:top w:w="0" w:type="dxa"/>
-        <w:left w:w="108" w:type="dxa"/>
-        <w:bottom w:w="0" w:type="dxa"/>
-        <w:right w:w="108" w:type="dxa"/>
-      </w:tblCellMar>
     </w:tblPr>
     <w:tblStylePr w:type="firstRow">
       <w:pPr>
@@ -8402,7 +8075,6 @@
     <w:tblPr>
       <w:tblStyleRowBandSize w:val="1"/>
       <w:tblStyleColBandSize w:val="1"/>
-      <w:tblInd w:w="0" w:type="dxa"/>
       <w:tblBorders>
         <w:top w:val="single" w:sz="8" w:space="0" w:color="0F92FF" w:themeColor="accent5" w:themeTint="BF"/>
         <w:left w:val="single" w:sz="8" w:space="0" w:color="0F92FF" w:themeColor="accent5" w:themeTint="BF"/>
@@ -8410,12 +8082,6 @@
         <w:right w:val="single" w:sz="8" w:space="0" w:color="0F92FF" w:themeColor="accent5" w:themeTint="BF"/>
         <w:insideH w:val="single" w:sz="8" w:space="0" w:color="0F92FF" w:themeColor="accent5" w:themeTint="BF"/>
       </w:tblBorders>
-      <w:tblCellMar>
-        <w:top w:w="0" w:type="dxa"/>
-        <w:left w:w="108" w:type="dxa"/>
-        <w:bottom w:w="0" w:type="dxa"/>
-        <w:right w:w="108" w:type="dxa"/>
-      </w:tblCellMar>
     </w:tblPr>
     <w:tblStylePr w:type="firstRow">
       <w:pPr>
@@ -8505,7 +8171,6 @@
     <w:tblPr>
       <w:tblStyleRowBandSize w:val="1"/>
       <w:tblStyleColBandSize w:val="1"/>
-      <w:tblInd w:w="0" w:type="dxa"/>
       <w:tblBorders>
         <w:top w:val="single" w:sz="8" w:space="0" w:color="79C206" w:themeColor="accent3"/>
         <w:left w:val="single" w:sz="8" w:space="0" w:color="79C206" w:themeColor="accent3"/>
@@ -8514,12 +8179,6 @@
         <w:insideH w:val="single" w:sz="8" w:space="0" w:color="79C206" w:themeColor="accent3"/>
         <w:insideV w:val="single" w:sz="8" w:space="0" w:color="79C206" w:themeColor="accent3"/>
       </w:tblBorders>
-      <w:tblCellMar>
-        <w:top w:w="0" w:type="dxa"/>
-        <w:left w:w="108" w:type="dxa"/>
-        <w:bottom w:w="0" w:type="dxa"/>
-        <w:right w:w="108" w:type="dxa"/>
-      </w:tblCellMar>
     </w:tblPr>
     <w:tblStylePr w:type="firstRow">
       <w:pPr>
@@ -8632,7 +8291,6 @@
     <w:tblPr>
       <w:tblStyleRowBandSize w:val="1"/>
       <w:tblStyleColBandSize w:val="1"/>
-      <w:tblInd w:w="0" w:type="dxa"/>
       <w:tblBorders>
         <w:top w:val="single" w:sz="8" w:space="0" w:color="E85C40" w:themeColor="accent4"/>
         <w:left w:val="single" w:sz="8" w:space="0" w:color="E85C40" w:themeColor="accent4"/>
@@ -8641,12 +8299,6 @@
         <w:insideH w:val="single" w:sz="8" w:space="0" w:color="E85C40" w:themeColor="accent4"/>
         <w:insideV w:val="single" w:sz="8" w:space="0" w:color="E85C40" w:themeColor="accent4"/>
       </w:tblBorders>
-      <w:tblCellMar>
-        <w:top w:w="0" w:type="dxa"/>
-        <w:left w:w="108" w:type="dxa"/>
-        <w:bottom w:w="0" w:type="dxa"/>
-        <w:right w:w="108" w:type="dxa"/>
-      </w:tblCellMar>
     </w:tblPr>
     <w:tblStylePr w:type="firstRow">
       <w:pPr>
@@ -8759,7 +8411,6 @@
     <w:tblPr>
       <w:tblStyleRowBandSize w:val="1"/>
       <w:tblStyleColBandSize w:val="1"/>
-      <w:tblInd w:w="0" w:type="dxa"/>
       <w:tblBorders>
         <w:top w:val="single" w:sz="8" w:space="0" w:color="20B5FF" w:themeColor="accent1" w:themeTint="BF"/>
         <w:left w:val="single" w:sz="8" w:space="0" w:color="20B5FF" w:themeColor="accent1" w:themeTint="BF"/>
@@ -8767,12 +8418,6 @@
         <w:right w:val="single" w:sz="8" w:space="0" w:color="20B5FF" w:themeColor="accent1" w:themeTint="BF"/>
         <w:insideH w:val="single" w:sz="8" w:space="0" w:color="20B5FF" w:themeColor="accent1" w:themeTint="BF"/>
       </w:tblBorders>
-      <w:tblCellMar>
-        <w:top w:w="0" w:type="dxa"/>
-        <w:left w:w="108" w:type="dxa"/>
-        <w:bottom w:w="0" w:type="dxa"/>
-        <w:right w:w="108" w:type="dxa"/>
-      </w:tblCellMar>
     </w:tblPr>
     <w:tblStylePr w:type="firstRow">
       <w:pPr>
@@ -8862,7 +8507,6 @@
     <w:tblPr>
       <w:tblStyleRowBandSize w:val="1"/>
       <w:tblStyleColBandSize w:val="1"/>
-      <w:tblInd w:w="0" w:type="dxa"/>
       <w:tblBorders>
         <w:top w:val="single" w:sz="8" w:space="0" w:color="2384B0" w:themeColor="text1" w:themeTint="BF"/>
         <w:left w:val="single" w:sz="8" w:space="0" w:color="2384B0" w:themeColor="text1" w:themeTint="BF"/>
@@ -8870,12 +8514,6 @@
         <w:right w:val="single" w:sz="8" w:space="0" w:color="2384B0" w:themeColor="text1" w:themeTint="BF"/>
         <w:insideH w:val="single" w:sz="8" w:space="0" w:color="2384B0" w:themeColor="text1" w:themeTint="BF"/>
       </w:tblBorders>
-      <w:tblCellMar>
-        <w:top w:w="0" w:type="dxa"/>
-        <w:left w:w="108" w:type="dxa"/>
-        <w:bottom w:w="0" w:type="dxa"/>
-        <w:right w:w="108" w:type="dxa"/>
-      </w:tblCellMar>
     </w:tblPr>
     <w:tblStylePr w:type="firstRow">
       <w:pPr>
@@ -8965,7 +8603,6 @@
     <w:tblPr>
       <w:tblStyleRowBandSize w:val="1"/>
       <w:tblStyleColBandSize w:val="1"/>
-      <w:tblInd w:w="0" w:type="dxa"/>
       <w:tblBorders>
         <w:top w:val="single" w:sz="8" w:space="0" w:color="A9398D" w:themeColor="accent2"/>
         <w:left w:val="single" w:sz="8" w:space="0" w:color="A9398D" w:themeColor="accent2"/>
@@ -8974,12 +8611,6 @@
         <w:insideH w:val="single" w:sz="8" w:space="0" w:color="A9398D" w:themeColor="accent2"/>
         <w:insideV w:val="single" w:sz="8" w:space="0" w:color="A9398D" w:themeColor="accent2"/>
       </w:tblBorders>
-      <w:tblCellMar>
-        <w:top w:w="0" w:type="dxa"/>
-        <w:left w:w="108" w:type="dxa"/>
-        <w:bottom w:w="0" w:type="dxa"/>
-        <w:right w:w="108" w:type="dxa"/>
-      </w:tblCellMar>
     </w:tblPr>
     <w:tblStylePr w:type="firstRow">
       <w:pPr>
@@ -9092,7 +8723,6 @@
     <w:tblPr>
       <w:tblStyleRowBandSize w:val="1"/>
       <w:tblStyleColBandSize w:val="1"/>
-      <w:tblInd w:w="0" w:type="dxa"/>
       <w:tblBorders>
         <w:top w:val="single" w:sz="8" w:space="0" w:color="008FD5" w:themeColor="accent1"/>
         <w:left w:val="single" w:sz="8" w:space="0" w:color="008FD5" w:themeColor="accent1"/>
@@ -9101,12 +8731,6 @@
         <w:insideH w:val="single" w:sz="8" w:space="0" w:color="008FD5" w:themeColor="accent1"/>
         <w:insideV w:val="single" w:sz="8" w:space="0" w:color="008FD5" w:themeColor="accent1"/>
       </w:tblBorders>
-      <w:tblCellMar>
-        <w:top w:w="0" w:type="dxa"/>
-        <w:left w:w="108" w:type="dxa"/>
-        <w:bottom w:w="0" w:type="dxa"/>
-        <w:right w:w="108" w:type="dxa"/>
-      </w:tblCellMar>
     </w:tblPr>
     <w:tblStylePr w:type="firstRow">
       <w:pPr>
@@ -9222,17 +8846,10 @@
     <w:tblPr>
       <w:tblStyleRowBandSize w:val="1"/>
       <w:tblStyleColBandSize w:val="1"/>
-      <w:tblInd w:w="0" w:type="dxa"/>
       <w:tblBorders>
         <w:top w:val="single" w:sz="8" w:space="0" w:color="A9398D" w:themeColor="accent2"/>
         <w:bottom w:val="single" w:sz="8" w:space="0" w:color="A9398D" w:themeColor="accent2"/>
       </w:tblBorders>
-      <w:tblCellMar>
-        <w:top w:w="0" w:type="dxa"/>
-        <w:left w:w="108" w:type="dxa"/>
-        <w:bottom w:w="0" w:type="dxa"/>
-        <w:right w:w="108" w:type="dxa"/>
-      </w:tblCellMar>
     </w:tblPr>
     <w:tblStylePr w:type="firstRow">
       <w:pPr>
@@ -9322,17 +8939,10 @@
     <w:tblPr>
       <w:tblStyleRowBandSize w:val="1"/>
       <w:tblStyleColBandSize w:val="1"/>
-      <w:tblInd w:w="0" w:type="dxa"/>
       <w:tblBorders>
         <w:top w:val="single" w:sz="8" w:space="0" w:color="79C206" w:themeColor="accent3"/>
         <w:bottom w:val="single" w:sz="8" w:space="0" w:color="79C206" w:themeColor="accent3"/>
       </w:tblBorders>
-      <w:tblCellMar>
-        <w:top w:w="0" w:type="dxa"/>
-        <w:left w:w="108" w:type="dxa"/>
-        <w:bottom w:w="0" w:type="dxa"/>
-        <w:right w:w="108" w:type="dxa"/>
-      </w:tblCellMar>
     </w:tblPr>
     <w:tblStylePr w:type="firstRow">
       <w:pPr>
@@ -9423,7 +9033,6 @@
     <w:tblPr>
       <w:tblStyleRowBandSize w:val="1"/>
       <w:tblStyleColBandSize w:val="1"/>
-      <w:tblInd w:w="0" w:type="dxa"/>
       <w:tblBorders>
         <w:top w:val="single" w:sz="8" w:space="0" w:color="A9398D" w:themeColor="accent2"/>
         <w:left w:val="single" w:sz="8" w:space="0" w:color="A9398D" w:themeColor="accent2"/>
@@ -9432,12 +9041,6 @@
         <w:insideH w:val="single" w:sz="8" w:space="0" w:color="A9398D" w:themeColor="accent2"/>
         <w:insideV w:val="single" w:sz="8" w:space="0" w:color="A9398D" w:themeColor="accent2"/>
       </w:tblBorders>
-      <w:tblCellMar>
-        <w:top w:w="0" w:type="dxa"/>
-        <w:left w:w="108" w:type="dxa"/>
-        <w:bottom w:w="0" w:type="dxa"/>
-        <w:right w:w="108" w:type="dxa"/>
-      </w:tblCellMar>
     </w:tblPr>
     <w:tcPr>
       <w:shd w:val="clear" w:color="auto" w:fill="EDCAE4" w:themeFill="accent2" w:themeFillTint="3F"/>
@@ -9545,7 +9148,6 @@
     <w:tblPr>
       <w:tblStyleRowBandSize w:val="1"/>
       <w:tblStyleColBandSize w:val="1"/>
-      <w:tblInd w:w="0" w:type="dxa"/>
       <w:tblBorders>
         <w:top w:val="single" w:sz="8" w:space="0" w:color="008FD5" w:themeColor="accent1"/>
         <w:left w:val="single" w:sz="8" w:space="0" w:color="008FD5" w:themeColor="accent1"/>
@@ -9554,12 +9156,6 @@
         <w:insideH w:val="single" w:sz="8" w:space="0" w:color="008FD5" w:themeColor="accent1"/>
         <w:insideV w:val="single" w:sz="8" w:space="0" w:color="008FD5" w:themeColor="accent1"/>
       </w:tblBorders>
-      <w:tblCellMar>
-        <w:top w:w="0" w:type="dxa"/>
-        <w:left w:w="108" w:type="dxa"/>
-        <w:bottom w:w="0" w:type="dxa"/>
-        <w:right w:w="108" w:type="dxa"/>
-      </w:tblCellMar>
     </w:tblPr>
     <w:tcPr>
       <w:shd w:val="clear" w:color="auto" w:fill="B5E6FF" w:themeFill="accent1" w:themeFillTint="3F"/>
@@ -9663,7 +9259,6 @@
     <w:tblPr>
       <w:tblStyleRowBandSize w:val="1"/>
       <w:tblStyleColBandSize w:val="1"/>
-      <w:tblInd w:w="0" w:type="dxa"/>
       <w:tblBorders>
         <w:top w:val="single" w:sz="8" w:space="0" w:color="F2A366" w:themeColor="accent6" w:themeTint="BF"/>
         <w:left w:val="single" w:sz="8" w:space="0" w:color="F2A366" w:themeColor="accent6" w:themeTint="BF"/>
@@ -9672,12 +9267,6 @@
         <w:insideH w:val="single" w:sz="8" w:space="0" w:color="F2A366" w:themeColor="accent6" w:themeTint="BF"/>
         <w:insideV w:val="single" w:sz="8" w:space="0" w:color="F2A366" w:themeColor="accent6" w:themeTint="BF"/>
       </w:tblBorders>
-      <w:tblCellMar>
-        <w:top w:w="0" w:type="dxa"/>
-        <w:left w:w="108" w:type="dxa"/>
-        <w:bottom w:w="0" w:type="dxa"/>
-        <w:right w:w="108" w:type="dxa"/>
-      </w:tblCellMar>
     </w:tblPr>
     <w:tcPr>
       <w:shd w:val="clear" w:color="auto" w:fill="FAE0CC" w:themeFill="accent6" w:themeFillTint="3F"/>
@@ -9733,7 +9322,6 @@
     <w:tblPr>
       <w:tblStyleRowBandSize w:val="1"/>
       <w:tblStyleColBandSize w:val="1"/>
-      <w:tblInd w:w="0" w:type="dxa"/>
       <w:tblBorders>
         <w:top w:val="single" w:sz="8" w:space="0" w:color="0F92FF" w:themeColor="accent5" w:themeTint="BF"/>
         <w:left w:val="single" w:sz="8" w:space="0" w:color="0F92FF" w:themeColor="accent5" w:themeTint="BF"/>
@@ -9742,12 +9330,6 @@
         <w:insideH w:val="single" w:sz="8" w:space="0" w:color="0F92FF" w:themeColor="accent5" w:themeTint="BF"/>
         <w:insideV w:val="single" w:sz="8" w:space="0" w:color="0F92FF" w:themeColor="accent5" w:themeTint="BF"/>
       </w:tblBorders>
-      <w:tblCellMar>
-        <w:top w:w="0" w:type="dxa"/>
-        <w:left w:w="108" w:type="dxa"/>
-        <w:bottom w:w="0" w:type="dxa"/>
-        <w:right w:w="108" w:type="dxa"/>
-      </w:tblCellMar>
     </w:tblPr>
     <w:tcPr>
       <w:shd w:val="clear" w:color="auto" w:fill="AFDBFF" w:themeFill="accent5" w:themeFillTint="3F"/>
@@ -9806,7 +9388,6 @@
     <w:tblPr>
       <w:tblStyleRowBandSize w:val="1"/>
       <w:tblStyleColBandSize w:val="1"/>
-      <w:tblInd w:w="0" w:type="dxa"/>
       <w:tblBorders>
         <w:top w:val="single" w:sz="24" w:space="0" w:color="79C206" w:themeColor="accent3"/>
         <w:left w:val="single" w:sz="4" w:space="0" w:color="E85C40" w:themeColor="accent4"/>
@@ -9815,12 +9396,6 @@
         <w:insideH w:val="single" w:sz="4" w:space="0" w:color="FFFFFF" w:themeColor="background1"/>
         <w:insideV w:val="single" w:sz="4" w:space="0" w:color="FFFFFF" w:themeColor="background1"/>
       </w:tblBorders>
-      <w:tblCellMar>
-        <w:top w:w="0" w:type="dxa"/>
-        <w:left w:w="108" w:type="dxa"/>
-        <w:bottom w:w="0" w:type="dxa"/>
-        <w:right w:w="108" w:type="dxa"/>
-      </w:tblCellMar>
     </w:tblPr>
     <w:tcPr>
       <w:shd w:val="clear" w:color="auto" w:fill="FCEEEC" w:themeFill="accent4" w:themeFillTint="19"/>
@@ -9925,7 +9500,6 @@
     <w:tblPr>
       <w:tblStyleRowBandSize w:val="1"/>
       <w:tblStyleColBandSize w:val="1"/>
-      <w:tblInd w:w="0" w:type="dxa"/>
       <w:tblBorders>
         <w:top w:val="single" w:sz="24" w:space="0" w:color="E85C40" w:themeColor="accent4"/>
         <w:left w:val="single" w:sz="4" w:space="0" w:color="79C206" w:themeColor="accent3"/>
@@ -9934,12 +9508,6 @@
         <w:insideH w:val="single" w:sz="4" w:space="0" w:color="FFFFFF" w:themeColor="background1"/>
         <w:insideV w:val="single" w:sz="4" w:space="0" w:color="FFFFFF" w:themeColor="background1"/>
       </w:tblBorders>
-      <w:tblCellMar>
-        <w:top w:w="0" w:type="dxa"/>
-        <w:left w:w="108" w:type="dxa"/>
-        <w:bottom w:w="0" w:type="dxa"/>
-        <w:right w:w="108" w:type="dxa"/>
-      </w:tblCellMar>
     </w:tblPr>
     <w:tcPr>
       <w:shd w:val="clear" w:color="auto" w:fill="F2FEE1" w:themeFill="accent3" w:themeFillTint="19"/>
@@ -10034,7 +9602,6 @@
     <w:tblPr>
       <w:tblStyleRowBandSize w:val="1"/>
       <w:tblStyleColBandSize w:val="1"/>
-      <w:tblInd w:w="0" w:type="dxa"/>
       <w:tblBorders>
         <w:top w:val="single" w:sz="24" w:space="0" w:color="A9398D" w:themeColor="accent2"/>
         <w:left w:val="single" w:sz="4" w:space="0" w:color="A9398D" w:themeColor="accent2"/>
@@ -10043,12 +9610,6 @@
         <w:insideH w:val="single" w:sz="4" w:space="0" w:color="FFFFFF" w:themeColor="background1"/>
         <w:insideV w:val="single" w:sz="4" w:space="0" w:color="FFFFFF" w:themeColor="background1"/>
       </w:tblBorders>
-      <w:tblCellMar>
-        <w:top w:w="0" w:type="dxa"/>
-        <w:left w:w="108" w:type="dxa"/>
-        <w:bottom w:w="0" w:type="dxa"/>
-        <w:right w:w="108" w:type="dxa"/>
-      </w:tblCellMar>
     </w:tblPr>
     <w:tcPr>
       <w:shd w:val="clear" w:color="auto" w:fill="F8EAF4" w:themeFill="accent2" w:themeFillTint="19"/>
@@ -10153,7 +9714,6 @@
     <w:tblPr>
       <w:tblStyleRowBandSize w:val="1"/>
       <w:tblStyleColBandSize w:val="1"/>
-      <w:tblInd w:w="0" w:type="dxa"/>
       <w:tblBorders>
         <w:top w:val="single" w:sz="24" w:space="0" w:color="A9398D" w:themeColor="accent2"/>
         <w:left w:val="single" w:sz="4" w:space="0" w:color="008FD5" w:themeColor="accent1"/>
@@ -10162,12 +9722,6 @@
         <w:insideH w:val="single" w:sz="4" w:space="0" w:color="FFFFFF" w:themeColor="background1"/>
         <w:insideV w:val="single" w:sz="4" w:space="0" w:color="FFFFFF" w:themeColor="background1"/>
       </w:tblBorders>
-      <w:tblCellMar>
-        <w:top w:w="0" w:type="dxa"/>
-        <w:left w:w="108" w:type="dxa"/>
-        <w:bottom w:w="0" w:type="dxa"/>
-        <w:right w:w="108" w:type="dxa"/>
-      </w:tblCellMar>
     </w:tblPr>
     <w:tcPr>
       <w:shd w:val="clear" w:color="auto" w:fill="E1F5FF" w:themeFill="accent1" w:themeFillTint="19"/>
@@ -10272,13 +9826,6 @@
     <w:tblPr>
       <w:tblStyleRowBandSize w:val="1"/>
       <w:tblStyleColBandSize w:val="1"/>
-      <w:tblInd w:w="0" w:type="dxa"/>
-      <w:tblCellMar>
-        <w:top w:w="0" w:type="dxa"/>
-        <w:left w:w="108" w:type="dxa"/>
-        <w:bottom w:w="0" w:type="dxa"/>
-        <w:right w:w="108" w:type="dxa"/>
-      </w:tblCellMar>
     </w:tblPr>
     <w:tcPr>
       <w:shd w:val="clear" w:color="auto" w:fill="DEF0F8" w:themeFill="text1" w:themeFillTint="19"/>
@@ -10355,13 +9902,6 @@
     <w:tblPr>
       <w:tblStyleRowBandSize w:val="1"/>
       <w:tblStyleColBandSize w:val="1"/>
-      <w:tblInd w:w="0" w:type="dxa"/>
-      <w:tblCellMar>
-        <w:top w:w="0" w:type="dxa"/>
-        <w:left w:w="108" w:type="dxa"/>
-        <w:bottom w:w="0" w:type="dxa"/>
-        <w:right w:w="108" w:type="dxa"/>
-      </w:tblCellMar>
     </w:tblPr>
     <w:tcPr>
       <w:shd w:val="clear" w:color="auto" w:fill="FDF2EB" w:themeFill="accent6" w:themeFillTint="19"/>
@@ -10438,16 +9978,9 @@
     <w:tblPr>
       <w:tblStyleRowBandSize w:val="1"/>
       <w:tblStyleColBandSize w:val="1"/>
-      <w:tblInd w:w="0" w:type="dxa"/>
       <w:tblBorders>
         <w:insideH w:val="single" w:sz="4" w:space="0" w:color="FFFFFF" w:themeColor="background1"/>
       </w:tblBorders>
-      <w:tblCellMar>
-        <w:top w:w="0" w:type="dxa"/>
-        <w:left w:w="108" w:type="dxa"/>
-        <w:bottom w:w="0" w:type="dxa"/>
-        <w:right w:w="108" w:type="dxa"/>
-      </w:tblCellMar>
     </w:tblPr>
     <w:tcPr>
       <w:shd w:val="clear" w:color="auto" w:fill="C3EBFF" w:themeFill="accent1" w:themeFillTint="33"/>
@@ -10515,16 +10048,9 @@
     <w:tblPr>
       <w:tblStyleRowBandSize w:val="1"/>
       <w:tblStyleColBandSize w:val="1"/>
-      <w:tblInd w:w="0" w:type="dxa"/>
       <w:tblBorders>
         <w:insideH w:val="single" w:sz="4" w:space="0" w:color="FFFFFF" w:themeColor="background1"/>
       </w:tblBorders>
-      <w:tblCellMar>
-        <w:top w:w="0" w:type="dxa"/>
-        <w:left w:w="108" w:type="dxa"/>
-        <w:bottom w:w="0" w:type="dxa"/>
-        <w:right w:w="108" w:type="dxa"/>
-      </w:tblCellMar>
     </w:tblPr>
     <w:tcPr>
       <w:shd w:val="clear" w:color="auto" w:fill="BCE1F1" w:themeFill="text1" w:themeFillTint="33"/>
@@ -10971,7 +10497,7 @@
 </file>
 
 <file path=customXml/itemProps1.xml><?xml version="1.0" encoding="utf-8"?>
-<ds:datastoreItem xmlns:ds="http://schemas.openxmlformats.org/officeDocument/2006/customXml" ds:itemID="{2B640250-FC2F-6042-BAB1-6EF12E01B075}">
+<ds:datastoreItem xmlns:ds="http://schemas.openxmlformats.org/officeDocument/2006/customXml" ds:itemID="{1FDD106D-E1F0-4E82-BDCB-DA04855A564C}">
   <ds:schemaRefs>
     <ds:schemaRef ds:uri="http://schemas.openxmlformats.org/officeDocument/2006/bibliography"/>
   </ds:schemaRefs>

</xml_diff>

<commit_message>
EZ-3723  EZ-3846 collection snail mail templates for ez/ev 3
(cherry picked from commit 71db4822249efb59f4f8ff5b496a5b4d85703be4)
</commit_message>
<xml_diff>
--- a/Integration/IMailLib/CollectionTemplates/EVLdefault-notice-to-borrowers.docx
+++ b/Integration/IMailLib/CollectionTemplates/EVLdefault-notice-to-borrowers.docx
@@ -4,6 +4,7 @@
   <w:body>
     <w:p>
       <w:pPr>
+        <w:spacing w:line="240" w:lineRule="auto"/>
         <w:rPr>
           <w:rFonts w:ascii="Open Sans Light" w:hAnsi="Open Sans Light"/>
           <w:color w:val="666666"/>
@@ -23,10 +24,24 @@
     </w:p>
     <w:p>
       <w:pPr>
+        <w:spacing w:line="240" w:lineRule="auto"/>
         <w:rPr>
           <w:rFonts w:ascii="Open Sans Light" w:hAnsi="Open Sans Light"/>
           <w:color w:val="666666"/>
-          <w:sz w:val="18"/>
+          <w:sz w:val="16"/>
+          <w:szCs w:val="16"/>
+          <w:lang w:eastAsia="en-GB"/>
+        </w:rPr>
+      </w:pPr>
+    </w:p>
+    <w:p>
+      <w:pPr>
+        <w:spacing w:line="240" w:lineRule="auto"/>
+        <w:rPr>
+          <w:rFonts w:ascii="Open Sans Light" w:hAnsi="Open Sans Light"/>
+          <w:color w:val="666666"/>
+          <w:sz w:val="16"/>
+          <w:szCs w:val="16"/>
           <w:lang w:eastAsia="en-GB"/>
         </w:rPr>
       </w:pPr>
@@ -34,7 +49,8 @@
         <w:rPr>
           <w:rFonts w:ascii="Open Sans Light" w:hAnsi="Open Sans Light"/>
           <w:color w:val="666666"/>
-          <w:sz w:val="18"/>
+          <w:sz w:val="16"/>
+          <w:szCs w:val="16"/>
           <w:lang w:eastAsia="en-GB"/>
         </w:rPr>
         <w:t>@</w:t>
@@ -44,7 +60,8 @@
         <w:rPr>
           <w:rFonts w:ascii="Open Sans Light" w:hAnsi="Open Sans Light"/>
           <w:color w:val="666666"/>
-          <w:sz w:val="18"/>
+          <w:sz w:val="16"/>
+          <w:szCs w:val="16"/>
           <w:lang w:eastAsia="en-GB"/>
         </w:rPr>
         <w:t>CustomerName</w:t>
@@ -54,7 +71,8 @@
         <w:rPr>
           <w:rFonts w:ascii="Open Sans Light" w:hAnsi="Open Sans Light"/>
           <w:color w:val="666666"/>
-          <w:sz w:val="18"/>
+          <w:sz w:val="16"/>
+          <w:szCs w:val="16"/>
           <w:lang w:eastAsia="en-GB"/>
         </w:rPr>
         <w:t>@</w:t>
@@ -63,18 +81,11 @@
         <w:rPr>
           <w:rFonts w:ascii="Open Sans Light" w:hAnsi="Open Sans Light"/>
           <w:color w:val="666666"/>
-          <w:sz w:val="18"/>
+          <w:sz w:val="16"/>
+          <w:szCs w:val="16"/>
           <w:lang w:eastAsia="en-GB"/>
         </w:rPr>
         <w:br/>
-      </w:r>
-      <w:r>
-        <w:rPr>
-          <w:rFonts w:ascii="Open Sans Light" w:hAnsi="Open Sans Light"/>
-          <w:color w:val="666666"/>
-          <w:sz w:val="18"/>
-          <w:lang w:eastAsia="en-GB"/>
-        </w:rPr>
         <w:t>@</w:t>
       </w:r>
       <w:proofErr w:type="spellStart"/>
@@ -82,7 +93,8 @@
         <w:rPr>
           <w:rFonts w:ascii="Open Sans Light" w:hAnsi="Open Sans Light"/>
           <w:color w:val="666666"/>
-          <w:sz w:val="18"/>
+          <w:sz w:val="16"/>
+          <w:szCs w:val="16"/>
           <w:lang w:eastAsia="en-GB"/>
         </w:rPr>
         <w:t>CompanyName</w:t>
@@ -92,7 +104,8 @@
         <w:rPr>
           <w:rFonts w:ascii="Open Sans Light" w:hAnsi="Open Sans Light"/>
           <w:color w:val="666666"/>
-          <w:sz w:val="18"/>
+          <w:sz w:val="16"/>
+          <w:szCs w:val="16"/>
           <w:lang w:eastAsia="en-GB"/>
         </w:rPr>
         <w:t>@</w:t>
@@ -101,61 +114,41 @@
         <w:rPr>
           <w:rFonts w:ascii="Open Sans Light" w:hAnsi="Open Sans Light"/>
           <w:color w:val="666666"/>
-          <w:sz w:val="18"/>
+          <w:sz w:val="16"/>
+          <w:szCs w:val="16"/>
           <w:lang w:eastAsia="en-GB"/>
         </w:rPr>
         <w:br/>
-      </w:r>
-      <w:r>
-        <w:rPr>
-          <w:rFonts w:ascii="Open Sans Light" w:hAnsi="Open Sans Light"/>
-          <w:color w:val="666666"/>
-          <w:sz w:val="18"/>
-          <w:lang w:eastAsia="en-GB"/>
-        </w:rPr>
         <w:t>@Address1@</w:t>
       </w:r>
       <w:r>
         <w:rPr>
           <w:rFonts w:ascii="Open Sans Light" w:hAnsi="Open Sans Light"/>
           <w:color w:val="666666"/>
-          <w:sz w:val="18"/>
+          <w:sz w:val="16"/>
+          <w:szCs w:val="16"/>
           <w:lang w:eastAsia="en-GB"/>
         </w:rPr>
         <w:br/>
-      </w:r>
-      <w:r>
-        <w:rPr>
-          <w:rFonts w:ascii="Open Sans Light" w:hAnsi="Open Sans Light"/>
-          <w:color w:val="666666"/>
-          <w:sz w:val="18"/>
-          <w:lang w:eastAsia="en-GB"/>
-        </w:rPr>
         <w:t>@Address2@</w:t>
       </w:r>
       <w:r>
         <w:rPr>
           <w:rFonts w:ascii="Open Sans Light" w:hAnsi="Open Sans Light"/>
           <w:color w:val="666666"/>
-          <w:sz w:val="18"/>
+          <w:sz w:val="16"/>
+          <w:szCs w:val="16"/>
           <w:lang w:eastAsia="en-GB"/>
         </w:rPr>
         <w:br/>
-      </w:r>
-      <w:r>
-        <w:rPr>
-          <w:rFonts w:ascii="Open Sans Light" w:hAnsi="Open Sans Light"/>
-          <w:color w:val="666666"/>
-          <w:sz w:val="18"/>
-          <w:lang w:eastAsia="en-GB"/>
-        </w:rPr>
         <w:t>@Address3@</w:t>
       </w:r>
       <w:r>
         <w:rPr>
           <w:rFonts w:ascii="Open Sans Light" w:hAnsi="Open Sans Light"/>
           <w:color w:val="666666"/>
-          <w:sz w:val="18"/>
+          <w:sz w:val="16"/>
+          <w:szCs w:val="16"/>
           <w:lang w:eastAsia="en-GB"/>
         </w:rPr>
         <w:br/>
@@ -165,29 +158,45 @@
         <w:rPr>
           <w:rFonts w:ascii="Open Sans Light" w:hAnsi="Open Sans Light"/>
           <w:color w:val="666666"/>
-          <w:sz w:val="18"/>
+          <w:sz w:val="16"/>
+          <w:szCs w:val="16"/>
           <w:lang w:eastAsia="en-GB"/>
         </w:rPr>
         <w:br/>
-      </w:r>
-      <w:r>
-        <w:rPr>
-          <w:rFonts w:ascii="Open Sans Light" w:hAnsi="Open Sans Light"/>
-          <w:color w:val="666666"/>
-          <w:sz w:val="18"/>
-          <w:lang w:eastAsia="en-GB"/>
-        </w:rPr>
         <w:t>@Postcode@</w:t>
       </w:r>
     </w:p>
     <w:p>
       <w:pPr>
+        <w:spacing w:line="240" w:lineRule="auto"/>
         <w:rPr>
           <w:rFonts w:ascii="Open Sans" w:hAnsi="Open Sans"/>
           <w:color w:val="666666"/>
           <w:szCs w:val="20"/>
         </w:rPr>
       </w:pPr>
+    </w:p>
+    <w:p>
+      <w:pPr>
+        <w:spacing w:line="240" w:lineRule="auto"/>
+        <w:rPr>
+          <w:rFonts w:ascii="Open Sans" w:hAnsi="Open Sans"/>
+          <w:color w:val="666666"/>
+          <w:szCs w:val="20"/>
+        </w:rPr>
+      </w:pPr>
+    </w:p>
+    <w:p>
+      <w:pPr>
+        <w:spacing w:line="240" w:lineRule="auto"/>
+        <w:rPr>
+          <w:rFonts w:ascii="Open Sans" w:hAnsi="Open Sans"/>
+          <w:color w:val="666666"/>
+          <w:szCs w:val="20"/>
+        </w:rPr>
+      </w:pPr>
+      <w:bookmarkStart w:id="0" w:name="_GoBack"/>
+      <w:bookmarkEnd w:id="0"/>
       <w:r>
         <w:rPr>
           <w:rFonts w:ascii="Open Sans" w:hAnsi="Open Sans"/>
@@ -199,6 +208,7 @@
     </w:p>
     <w:p>
       <w:pPr>
+        <w:spacing w:line="240" w:lineRule="auto"/>
         <w:rPr>
           <w:rFonts w:ascii="Open Sans Light" w:hAnsi="Open Sans Light"/>
           <w:color w:val="666666"/>
@@ -237,6 +247,7 @@
     </w:p>
     <w:p>
       <w:pPr>
+        <w:spacing w:line="240" w:lineRule="auto"/>
         <w:rPr>
           <w:rFonts w:ascii="Open Sans Light" w:hAnsi="Open Sans Light"/>
           <w:color w:val="666666"/>
@@ -371,6 +382,7 @@
     </w:p>
     <w:p>
       <w:pPr>
+        <w:spacing w:line="240" w:lineRule="auto"/>
         <w:rPr>
           <w:rFonts w:ascii="Open Sans Light" w:hAnsi="Open Sans Light"/>
           <w:color w:val="666666"/>
@@ -695,6 +707,7 @@
     <w:p>
       <w:pPr>
         <w:shd w:val="clear" w:color="auto" w:fill="FFFFFF"/>
+        <w:spacing w:line="240" w:lineRule="auto"/>
         <w:rPr>
           <w:rFonts w:ascii="Open Sans Light" w:hAnsi="Open Sans Light"/>
           <w:color w:val="666666"/>
@@ -711,6 +724,7 @@
     <w:p>
       <w:pPr>
         <w:shd w:val="clear" w:color="auto" w:fill="FFFFFF"/>
+        <w:spacing w:line="240" w:lineRule="auto"/>
         <w:rPr>
           <w:rFonts w:ascii="Open Sans Light" w:hAnsi="Open Sans Light"/>
           <w:color w:val="666666"/>
@@ -948,6 +962,7 @@
     <w:p>
       <w:pPr>
         <w:shd w:val="clear" w:color="auto" w:fill="FFFFFF"/>
+        <w:spacing w:line="240" w:lineRule="auto"/>
         <w:rPr>
           <w:rFonts w:ascii="Open Sans Light" w:hAnsi="Open Sans Light"/>
           <w:color w:val="666666"/>
@@ -964,6 +979,7 @@
     <w:p>
       <w:pPr>
         <w:shd w:val="clear" w:color="auto" w:fill="FFFFFF"/>
+        <w:spacing w:line="240" w:lineRule="auto"/>
         <w:rPr>
           <w:rFonts w:ascii="Open Sans Light" w:hAnsi="Open Sans Light"/>
           <w:color w:val="666666"/>
@@ -980,6 +996,7 @@
     <w:p>
       <w:pPr>
         <w:shd w:val="clear" w:color="auto" w:fill="FFFFFF"/>
+        <w:spacing w:line="240" w:lineRule="auto"/>
         <w:rPr>
           <w:rFonts w:ascii="Open Sans Light" w:hAnsi="Open Sans Light"/>
           <w:color w:val="666666"/>
@@ -996,6 +1013,7 @@
     <w:p>
       <w:pPr>
         <w:shd w:val="clear" w:color="auto" w:fill="FFFFFF"/>
+        <w:spacing w:line="240" w:lineRule="auto"/>
         <w:rPr>
           <w:rFonts w:ascii="Open Sans Light" w:hAnsi="Open Sans Light"/>
           <w:color w:val="666666"/>
@@ -1012,6 +1030,7 @@
     <w:p>
       <w:pPr>
         <w:shd w:val="clear" w:color="auto" w:fill="FFFFFF"/>
+        <w:spacing w:line="240" w:lineRule="auto"/>
         <w:rPr>
           <w:rFonts w:ascii="Open Sans Light" w:hAnsi="Open Sans Light"/>
           <w:color w:val="666666"/>
@@ -1040,12 +1059,11 @@
         </w:rPr>
         <w:t>@</w:t>
       </w:r>
-      <w:bookmarkStart w:id="0" w:name="_GoBack"/>
-      <w:bookmarkEnd w:id="0"/>
     </w:p>
     <w:p>
       <w:pPr>
         <w:shd w:val="clear" w:color="auto" w:fill="FFFFFF"/>
+        <w:spacing w:line="240" w:lineRule="auto"/>
         <w:rPr>
           <w:rFonts w:ascii="Open Sans Light" w:eastAsia="Times New Roman" w:hAnsi="Open Sans Light"/>
           <w:color w:val="666666"/>
@@ -1355,7 +1373,7 @@
                   </a:ln>
                   <a:extLst>
                     <a:ext uri="{FAA26D3D-D897-4be2-8F04-BA451C77F1D7}">
-                      <ma14:placeholderFlag xmlns:ma14="http://schemas.microsoft.com/office/mac/drawingml/2011/main" xmlns:w="http://schemas.openxmlformats.org/wordprocessingml/2006/main" xmlns:w10="urn:schemas-microsoft-com:office:word" xmlns:v="urn:schemas-microsoft-com:vml" xmlns:o="urn:schemas-microsoft-com:office:office" xmlns:mv="urn:schemas-microsoft-com:mac:vml" xmlns:mo="http://schemas.microsoft.com/office/mac/office/2008/main" xmlns=""/>
+                      <ma14:placeholderFlag xmlns="" xmlns:mo="http://schemas.microsoft.com/office/mac/office/2008/main" xmlns:mv="urn:schemas-microsoft-com:mac:vml" xmlns:o="urn:schemas-microsoft-com:office:office" xmlns:v="urn:schemas-microsoft-com:vml" xmlns:w10="urn:schemas-microsoft-com:office:word" xmlns:w="http://schemas.openxmlformats.org/wordprocessingml/2006/main" xmlns:ma14="http://schemas.microsoft.com/office/mac/drawingml/2011/main"/>
                     </a:ext>
                   </a:extLst>
                 </pic:spPr>
@@ -1437,7 +1455,7 @@
                   </a:ln>
                   <a:extLst>
                     <a:ext uri="{FAA26D3D-D897-4be2-8F04-BA451C77F1D7}">
-                      <ma14:placeholderFlag xmlns:ma14="http://schemas.microsoft.com/office/mac/drawingml/2011/main" xmlns:w="http://schemas.openxmlformats.org/wordprocessingml/2006/main" xmlns:w10="urn:schemas-microsoft-com:office:word" xmlns:v="urn:schemas-microsoft-com:vml" xmlns:o="urn:schemas-microsoft-com:office:office" xmlns:mv="urn:schemas-microsoft-com:mac:vml" xmlns:mo="http://schemas.microsoft.com/office/mac/office/2008/main" xmlns=""/>
+                      <ma14:placeholderFlag xmlns="" xmlns:mo="http://schemas.microsoft.com/office/mac/office/2008/main" xmlns:mv="urn:schemas-microsoft-com:mac:vml" xmlns:o="urn:schemas-microsoft-com:office:office" xmlns:v="urn:schemas-microsoft-com:vml" xmlns:w10="urn:schemas-microsoft-com:office:word" xmlns:w="http://schemas.openxmlformats.org/wordprocessingml/2006/main" xmlns:ma14="http://schemas.microsoft.com/office/mac/drawingml/2011/main"/>
                     </a:ext>
                   </a:extLst>
                 </pic:spPr>
@@ -1504,7 +1522,7 @@
                       <a:effectLst/>
                       <a:extLst>
                         <a:ext uri="{C572A759-6A51-4108-AA02-DFA0A04FC94B}">
-                          <ma14:wrappingTextBoxFlag xmlns:ma14="http://schemas.microsoft.com/office/mac/drawingml/2011/main" xmlns:w="http://schemas.openxmlformats.org/wordprocessingml/2006/main" xmlns:w10="urn:schemas-microsoft-com:office:word" xmlns:v="urn:schemas-microsoft-com:vml" xmlns:o="urn:schemas-microsoft-com:office:office" xmlns:mv="urn:schemas-microsoft-com:mac:vml" xmlns:mo="http://schemas.microsoft.com/office/mac/office/2008/main" xmlns=""/>
+                          <ma14:wrappingTextBoxFlag xmlns="" xmlns:mo="http://schemas.microsoft.com/office/mac/office/2008/main" xmlns:mv="urn:schemas-microsoft-com:mac:vml" xmlns:o="urn:schemas-microsoft-com:office:office" xmlns:v="urn:schemas-microsoft-com:vml" xmlns:w10="urn:schemas-microsoft-com:office:word" xmlns:w="http://schemas.openxmlformats.org/wordprocessingml/2006/main" xmlns:ma14="http://schemas.microsoft.com/office/mac/drawingml/2011/main"/>
                         </a:ext>
                       </a:extLst>
                     </wps:spPr>
@@ -1649,7 +1667,7 @@
             </wp:anchor>
           </w:drawing>
         </mc:Choice>
-        <mc:Fallback xmlns:mv="urn:schemas-microsoft-com:mac:vml" xmlns:mo="http://schemas.microsoft.com/office/mac/office/2008/main">
+        <mc:Fallback xmlns:mo="http://schemas.microsoft.com/office/mac/office/2008/main" xmlns:mv="urn:schemas-microsoft-com:mac:vml">
           <w:pict>
             <v:shapetype id="_x0000_t202" coordsize="21600,21600" o:spt="202" path="m0,0l0,21600,21600,21600,21600,0xe">
               <v:stroke joinstyle="miter"/>
@@ -10497,7 +10515,7 @@
 </file>
 
 <file path=customXml/itemProps1.xml><?xml version="1.0" encoding="utf-8"?>
-<ds:datastoreItem xmlns:ds="http://schemas.openxmlformats.org/officeDocument/2006/customXml" ds:itemID="{1FDD106D-E1F0-4E82-BDCB-DA04855A564C}">
+<ds:datastoreItem xmlns:ds="http://schemas.openxmlformats.org/officeDocument/2006/customXml" ds:itemID="{52838EE2-AA96-41E7-ABD0-73B4A0848CA1}">
   <ds:schemaRefs>
     <ds:schemaRef ds:uri="http://schemas.openxmlformats.org/officeDocument/2006/bibliography"/>
   </ds:schemaRefs>

</xml_diff>

<commit_message>
EZ-4133 imail templates update
</commit_message>
<xml_diff>
--- a/Integration/IMailLib/CollectionTemplates/EVLdefault-notice-to-borrowers.docx
+++ b/Integration/IMailLib/CollectionTemplates/EVLdefault-notice-to-borrowers.docx
@@ -2,170 +2,335 @@
 <file path=word/document.xml><?xml version="1.0" encoding="utf-8"?>
 <w:document xmlns:wpc="http://schemas.microsoft.com/office/word/2010/wordprocessingCanvas" xmlns:mc="http://schemas.openxmlformats.org/markup-compatibility/2006" xmlns:o="urn:schemas-microsoft-com:office:office" xmlns:r="http://schemas.openxmlformats.org/officeDocument/2006/relationships" xmlns:m="http://schemas.openxmlformats.org/officeDocument/2006/math" xmlns:v="urn:schemas-microsoft-com:vml" xmlns:wp14="http://schemas.microsoft.com/office/word/2010/wordprocessingDrawing" xmlns:wp="http://schemas.openxmlformats.org/drawingml/2006/wordprocessingDrawing" xmlns:w10="urn:schemas-microsoft-com:office:word" xmlns:w="http://schemas.openxmlformats.org/wordprocessingml/2006/main" xmlns:w14="http://schemas.microsoft.com/office/word/2010/wordml" xmlns:wpg="http://schemas.microsoft.com/office/word/2010/wordprocessingGroup" xmlns:wpi="http://schemas.microsoft.com/office/word/2010/wordprocessingInk" xmlns:wne="http://schemas.microsoft.com/office/word/2006/wordml" xmlns:wps="http://schemas.microsoft.com/office/word/2010/wordprocessingShape" mc:Ignorable="w14 wp14">
   <w:body>
-    <w:p>
-      <w:pPr>
-        <w:spacing w:line="240" w:lineRule="auto"/>
-        <w:rPr>
-          <w:rFonts w:ascii="Open Sans Light" w:hAnsi="Open Sans Light"/>
-          <w:color w:val="666666"/>
-          <w:sz w:val="18"/>
-          <w:lang w:eastAsia="en-GB"/>
-        </w:rPr>
-      </w:pPr>
-      <w:r>
-        <w:rPr>
-          <w:rFonts w:ascii="Open Sans Light" w:hAnsi="Open Sans Light"/>
-          <w:color w:val="666666"/>
-          <w:sz w:val="18"/>
-          <w:lang w:eastAsia="en-GB"/>
-        </w:rPr>
-        <w:t>Without prejudice</w:t>
-      </w:r>
-    </w:p>
-    <w:p>
-      <w:pPr>
-        <w:spacing w:line="240" w:lineRule="auto"/>
-        <w:rPr>
-          <w:rFonts w:ascii="Open Sans Light" w:hAnsi="Open Sans Light"/>
-          <w:color w:val="666666"/>
-          <w:sz w:val="16"/>
-          <w:szCs w:val="16"/>
-          <w:lang w:eastAsia="en-GB"/>
-        </w:rPr>
-      </w:pPr>
-    </w:p>
-    <w:p>
-      <w:pPr>
-        <w:spacing w:line="240" w:lineRule="auto"/>
-        <w:rPr>
-          <w:rFonts w:ascii="Open Sans Light" w:hAnsi="Open Sans Light"/>
-          <w:color w:val="666666"/>
-          <w:sz w:val="16"/>
-          <w:szCs w:val="16"/>
-          <w:lang w:eastAsia="en-GB"/>
-        </w:rPr>
-      </w:pPr>
-      <w:r>
-        <w:rPr>
-          <w:rFonts w:ascii="Open Sans Light" w:hAnsi="Open Sans Light"/>
-          <w:color w:val="666666"/>
-          <w:sz w:val="16"/>
-          <w:szCs w:val="16"/>
-          <w:lang w:eastAsia="en-GB"/>
-        </w:rPr>
-        <w:t>@</w:t>
-      </w:r>
-      <w:proofErr w:type="spellStart"/>
-      <w:r>
-        <w:rPr>
-          <w:rFonts w:ascii="Open Sans Light" w:hAnsi="Open Sans Light"/>
-          <w:color w:val="666666"/>
-          <w:sz w:val="16"/>
-          <w:szCs w:val="16"/>
-          <w:lang w:eastAsia="en-GB"/>
-        </w:rPr>
-        <w:t>CustomerName</w:t>
-      </w:r>
-      <w:proofErr w:type="spellEnd"/>
-      <w:r>
-        <w:rPr>
-          <w:rFonts w:ascii="Open Sans Light" w:hAnsi="Open Sans Light"/>
-          <w:color w:val="666666"/>
-          <w:sz w:val="16"/>
-          <w:szCs w:val="16"/>
-          <w:lang w:eastAsia="en-GB"/>
-        </w:rPr>
-        <w:t>@</w:t>
-      </w:r>
-      <w:r>
-        <w:rPr>
-          <w:rFonts w:ascii="Open Sans Light" w:hAnsi="Open Sans Light"/>
-          <w:color w:val="666666"/>
-          <w:sz w:val="16"/>
-          <w:szCs w:val="16"/>
-          <w:lang w:eastAsia="en-GB"/>
-        </w:rPr>
-        <w:br/>
-        <w:t>@</w:t>
-      </w:r>
-      <w:proofErr w:type="spellStart"/>
-      <w:r>
-        <w:rPr>
-          <w:rFonts w:ascii="Open Sans Light" w:hAnsi="Open Sans Light"/>
-          <w:color w:val="666666"/>
-          <w:sz w:val="16"/>
-          <w:szCs w:val="16"/>
-          <w:lang w:eastAsia="en-GB"/>
-        </w:rPr>
-        <w:t>CompanyName</w:t>
-      </w:r>
-      <w:proofErr w:type="spellEnd"/>
-      <w:r>
-        <w:rPr>
-          <w:rFonts w:ascii="Open Sans Light" w:hAnsi="Open Sans Light"/>
-          <w:color w:val="666666"/>
-          <w:sz w:val="16"/>
-          <w:szCs w:val="16"/>
-          <w:lang w:eastAsia="en-GB"/>
-        </w:rPr>
-        <w:t>@</w:t>
-      </w:r>
-      <w:r>
-        <w:rPr>
-          <w:rFonts w:ascii="Open Sans Light" w:hAnsi="Open Sans Light"/>
-          <w:color w:val="666666"/>
-          <w:sz w:val="16"/>
-          <w:szCs w:val="16"/>
-          <w:lang w:eastAsia="en-GB"/>
-        </w:rPr>
-        <w:br/>
-        <w:t>@Address1@</w:t>
-      </w:r>
-      <w:r>
-        <w:rPr>
-          <w:rFonts w:ascii="Open Sans Light" w:hAnsi="Open Sans Light"/>
-          <w:color w:val="666666"/>
-          <w:sz w:val="16"/>
-          <w:szCs w:val="16"/>
-          <w:lang w:eastAsia="en-GB"/>
-        </w:rPr>
-        <w:br/>
-        <w:t>@Address2@</w:t>
-      </w:r>
-      <w:r>
-        <w:rPr>
-          <w:rFonts w:ascii="Open Sans Light" w:hAnsi="Open Sans Light"/>
-          <w:color w:val="666666"/>
-          <w:sz w:val="16"/>
-          <w:szCs w:val="16"/>
-          <w:lang w:eastAsia="en-GB"/>
-        </w:rPr>
-        <w:br/>
-        <w:t>@Address3@</w:t>
-      </w:r>
-      <w:r>
-        <w:rPr>
-          <w:rFonts w:ascii="Open Sans Light" w:hAnsi="Open Sans Light"/>
-          <w:color w:val="666666"/>
-          <w:sz w:val="16"/>
-          <w:szCs w:val="16"/>
-          <w:lang w:eastAsia="en-GB"/>
-        </w:rPr>
-        <w:br/>
-        <w:t>@Address4@</w:t>
-      </w:r>
-      <w:r>
-        <w:rPr>
-          <w:rFonts w:ascii="Open Sans Light" w:hAnsi="Open Sans Light"/>
-          <w:color w:val="666666"/>
-          <w:sz w:val="16"/>
-          <w:szCs w:val="16"/>
-          <w:lang w:eastAsia="en-GB"/>
-        </w:rPr>
-        <w:br/>
-        <w:t>@Postcode@</w:t>
-      </w:r>
-    </w:p>
+    <w:tbl>
+      <w:tblPr>
+        <w:tblStyle w:val="TableGrid"/>
+        <w:tblW w:w="10170" w:type="dxa"/>
+        <w:tblInd w:w="18" w:type="dxa"/>
+        <w:tblBorders>
+          <w:top w:val="none" w:sz="0" w:space="0" w:color="auto"/>
+          <w:left w:val="none" w:sz="0" w:space="0" w:color="auto"/>
+          <w:bottom w:val="none" w:sz="0" w:space="0" w:color="auto"/>
+          <w:right w:val="none" w:sz="0" w:space="0" w:color="auto"/>
+          <w:insideH w:val="none" w:sz="0" w:space="0" w:color="auto"/>
+          <w:insideV w:val="none" w:sz="0" w:space="0" w:color="auto"/>
+        </w:tblBorders>
+        <w:tblLook w:val="04A0" w:firstRow="1" w:lastRow="0" w:firstColumn="1" w:lastColumn="0" w:noHBand="0" w:noVBand="1"/>
+      </w:tblPr>
+      <w:tblGrid>
+        <w:gridCol w:w="6930"/>
+        <w:gridCol w:w="3240"/>
+      </w:tblGrid>
+      <w:tr>
+        <w:tc>
+          <w:tcPr>
+            <w:tcW w:w="6930" w:type="dxa"/>
+          </w:tcPr>
+          <w:p>
+            <w:pPr>
+              <w:spacing w:line="240" w:lineRule="auto"/>
+              <w:rPr>
+                <w:rFonts w:ascii="Open Sans Light" w:hAnsi="Open Sans Light"/>
+                <w:color w:val="666666"/>
+                <w:sz w:val="18"/>
+                <w:lang w:eastAsia="en-GB"/>
+              </w:rPr>
+            </w:pPr>
+            <w:r>
+              <w:rPr>
+                <w:rFonts w:ascii="Open Sans Light" w:hAnsi="Open Sans Light"/>
+                <w:color w:val="666666"/>
+                <w:sz w:val="18"/>
+                <w:lang w:eastAsia="en-GB"/>
+              </w:rPr>
+              <w:t>Without prejudice</w:t>
+            </w:r>
+          </w:p>
+          <w:p>
+            <w:pPr>
+              <w:spacing w:line="240" w:lineRule="auto"/>
+              <w:rPr>
+                <w:rFonts w:ascii="Open Sans Light" w:hAnsi="Open Sans Light"/>
+                <w:color w:val="666666"/>
+                <w:sz w:val="16"/>
+                <w:szCs w:val="16"/>
+                <w:lang w:eastAsia="en-GB"/>
+              </w:rPr>
+            </w:pPr>
+          </w:p>
+          <w:p>
+            <w:pPr>
+              <w:spacing w:line="240" w:lineRule="auto"/>
+              <w:rPr>
+                <w:rFonts w:ascii="Open Sans Light" w:hAnsi="Open Sans Light"/>
+                <w:color w:val="666666"/>
+                <w:sz w:val="18"/>
+                <w:lang w:eastAsia="en-GB"/>
+              </w:rPr>
+            </w:pPr>
+            <w:r>
+              <w:rPr>
+                <w:rFonts w:ascii="Open Sans Light" w:hAnsi="Open Sans Light"/>
+                <w:color w:val="666666"/>
+                <w:sz w:val="16"/>
+                <w:szCs w:val="16"/>
+                <w:lang w:eastAsia="en-GB"/>
+              </w:rPr>
+              <w:t>@</w:t>
+            </w:r>
+            <w:proofErr w:type="spellStart"/>
+            <w:r>
+              <w:rPr>
+                <w:rFonts w:ascii="Open Sans Light" w:hAnsi="Open Sans Light"/>
+                <w:color w:val="666666"/>
+                <w:sz w:val="16"/>
+                <w:szCs w:val="16"/>
+                <w:lang w:eastAsia="en-GB"/>
+              </w:rPr>
+              <w:t>CustomerName</w:t>
+            </w:r>
+            <w:proofErr w:type="spellEnd"/>
+            <w:r>
+              <w:rPr>
+                <w:rFonts w:ascii="Open Sans Light" w:hAnsi="Open Sans Light"/>
+                <w:color w:val="666666"/>
+                <w:sz w:val="16"/>
+                <w:szCs w:val="16"/>
+                <w:lang w:eastAsia="en-GB"/>
+              </w:rPr>
+              <w:t>@</w:t>
+            </w:r>
+            <w:r>
+              <w:rPr>
+                <w:rFonts w:ascii="Open Sans Light" w:hAnsi="Open Sans Light"/>
+                <w:color w:val="666666"/>
+                <w:sz w:val="16"/>
+                <w:szCs w:val="16"/>
+                <w:lang w:eastAsia="en-GB"/>
+              </w:rPr>
+              <w:br/>
+              <w:t>@</w:t>
+            </w:r>
+            <w:proofErr w:type="spellStart"/>
+            <w:r>
+              <w:rPr>
+                <w:rFonts w:ascii="Open Sans Light" w:hAnsi="Open Sans Light"/>
+                <w:color w:val="666666"/>
+                <w:sz w:val="16"/>
+                <w:szCs w:val="16"/>
+                <w:lang w:eastAsia="en-GB"/>
+              </w:rPr>
+              <w:t>CompanyName</w:t>
+            </w:r>
+            <w:proofErr w:type="spellEnd"/>
+            <w:r>
+              <w:rPr>
+                <w:rFonts w:ascii="Open Sans Light" w:hAnsi="Open Sans Light"/>
+                <w:color w:val="666666"/>
+                <w:sz w:val="16"/>
+                <w:szCs w:val="16"/>
+                <w:lang w:eastAsia="en-GB"/>
+              </w:rPr>
+              <w:t>@</w:t>
+            </w:r>
+            <w:r>
+              <w:rPr>
+                <w:rFonts w:ascii="Open Sans Light" w:hAnsi="Open Sans Light"/>
+                <w:color w:val="666666"/>
+                <w:sz w:val="16"/>
+                <w:szCs w:val="16"/>
+                <w:lang w:eastAsia="en-GB"/>
+              </w:rPr>
+              <w:br/>
+              <w:t>@Address1@</w:t>
+            </w:r>
+            <w:r>
+              <w:rPr>
+                <w:rFonts w:ascii="Open Sans Light" w:hAnsi="Open Sans Light"/>
+                <w:color w:val="666666"/>
+                <w:sz w:val="16"/>
+                <w:szCs w:val="16"/>
+                <w:lang w:eastAsia="en-GB"/>
+              </w:rPr>
+              <w:br/>
+              <w:t>@Address2@</w:t>
+            </w:r>
+            <w:r>
+              <w:rPr>
+                <w:rFonts w:ascii="Open Sans Light" w:hAnsi="Open Sans Light"/>
+                <w:color w:val="666666"/>
+                <w:sz w:val="16"/>
+                <w:szCs w:val="16"/>
+                <w:lang w:eastAsia="en-GB"/>
+              </w:rPr>
+              <w:br/>
+              <w:t>@Address3@</w:t>
+            </w:r>
+            <w:r>
+              <w:rPr>
+                <w:rFonts w:ascii="Open Sans Light" w:hAnsi="Open Sans Light"/>
+                <w:color w:val="666666"/>
+                <w:sz w:val="16"/>
+                <w:szCs w:val="16"/>
+                <w:lang w:eastAsia="en-GB"/>
+              </w:rPr>
+              <w:br/>
+              <w:t>@Address4@</w:t>
+            </w:r>
+            <w:r>
+              <w:rPr>
+                <w:rFonts w:ascii="Open Sans Light" w:hAnsi="Open Sans Light"/>
+                <w:color w:val="666666"/>
+                <w:sz w:val="16"/>
+                <w:szCs w:val="16"/>
+                <w:lang w:eastAsia="en-GB"/>
+              </w:rPr>
+              <w:br/>
+              <w:t>@Postcode@</w:t>
+            </w:r>
+          </w:p>
+        </w:tc>
+        <w:tc>
+          <w:tcPr>
+            <w:tcW w:w="3240" w:type="dxa"/>
+          </w:tcPr>
+          <w:p>
+            <w:pPr>
+              <w:pStyle w:val="Footer"/>
+              <w:rPr>
+                <w:rFonts w:ascii="Open Sans Light" w:hAnsi="Open Sans Light"/>
+                <w:color w:val="666666"/>
+              </w:rPr>
+            </w:pPr>
+            <w:r>
+              <w:rPr>
+                <w:rFonts w:ascii="Open Sans Light" w:hAnsi="Open Sans Light"/>
+                <w:color w:val="666666"/>
+              </w:rPr>
+              <w:t xml:space="preserve"> </w:t>
+            </w:r>
+          </w:p>
+          <w:p>
+            <w:pPr>
+              <w:pStyle w:val="Footer"/>
+              <w:rPr>
+                <w:rFonts w:ascii="Open Sans Light" w:hAnsi="Open Sans Light"/>
+                <w:color w:val="666666"/>
+              </w:rPr>
+            </w:pPr>
+            <w:r>
+              <w:rPr>
+                <w:rFonts w:ascii="Open Sans Light" w:hAnsi="Open Sans Light"/>
+                <w:color w:val="666666"/>
+              </w:rPr>
+              <w:t xml:space="preserve"> EZBob Ltd</w:t>
+            </w:r>
+          </w:p>
+          <w:p>
+            <w:pPr>
+              <w:pStyle w:val="Footer"/>
+              <w:rPr>
+                <w:rFonts w:ascii="Open Sans Light" w:hAnsi="Open Sans Light"/>
+                <w:color w:val="666666"/>
+              </w:rPr>
+            </w:pPr>
+            <w:r>
+              <w:rPr>
+                <w:rFonts w:ascii="Open Sans Light" w:hAnsi="Open Sans Light"/>
+                <w:color w:val="666666"/>
+              </w:rPr>
+              <w:t xml:space="preserve"> 36 Soho square</w:t>
+            </w:r>
+          </w:p>
+          <w:p>
+            <w:pPr>
+              <w:pStyle w:val="Footer"/>
+              <w:rPr>
+                <w:rFonts w:ascii="Open Sans Light" w:hAnsi="Open Sans Light"/>
+                <w:color w:val="666666"/>
+              </w:rPr>
+            </w:pPr>
+            <w:r>
+              <w:rPr>
+                <w:rFonts w:ascii="Open Sans Light" w:hAnsi="Open Sans Light"/>
+                <w:color w:val="666666"/>
+              </w:rPr>
+              <w:t xml:space="preserve"> London</w:t>
+            </w:r>
+          </w:p>
+          <w:p>
+            <w:pPr>
+              <w:pStyle w:val="Footer"/>
+              <w:rPr>
+                <w:rFonts w:ascii="Open Sans Light" w:hAnsi="Open Sans Light"/>
+                <w:color w:val="666666"/>
+              </w:rPr>
+            </w:pPr>
+            <w:r>
+              <w:rPr>
+                <w:rFonts w:ascii="Open Sans Light" w:hAnsi="Open Sans Light"/>
+                <w:color w:val="666666"/>
+              </w:rPr>
+              <w:t xml:space="preserve"> W1D 3QY</w:t>
+            </w:r>
+          </w:p>
+          <w:p>
+            <w:pPr>
+              <w:pStyle w:val="Footer"/>
+              <w:rPr>
+                <w:rFonts w:ascii="Open Sans Light" w:hAnsi="Open Sans Light"/>
+                <w:color w:val="666666"/>
+              </w:rPr>
+            </w:pPr>
+          </w:p>
+          <w:p>
+            <w:pPr>
+              <w:pStyle w:val="Footer"/>
+              <w:rPr>
+                <w:rFonts w:ascii="Open Sans Light" w:hAnsi="Open Sans Light"/>
+                <w:color w:val="666666"/>
+              </w:rPr>
+            </w:pPr>
+            <w:r>
+              <w:rPr>
+                <w:rFonts w:ascii="Open Sans Light" w:hAnsi="Open Sans Light"/>
+                <w:color w:val="666666"/>
+              </w:rPr>
+              <w:t xml:space="preserve"> Tel: 0800 011 4787</w:t>
+            </w:r>
+          </w:p>
+          <w:p>
+            <w:pPr>
+              <w:ind w:left="-142"/>
+              <w:rPr>
+                <w:rFonts w:ascii="Open Sans Light" w:hAnsi="Open Sans Light"/>
+                <w:color w:val="666666"/>
+                <w:sz w:val="16"/>
+              </w:rPr>
+            </w:pPr>
+            <w:r>
+              <w:rPr>
+                <w:rFonts w:ascii="Open Sans Light" w:hAnsi="Open Sans Light"/>
+                <w:color w:val="666666"/>
+                <w:sz w:val="16"/>
+              </w:rPr>
+              <w:t xml:space="preserve"> @Date@</w:t>
+            </w:r>
+          </w:p>
+          <w:p>
+            <w:pPr>
+              <w:spacing w:line="240" w:lineRule="auto"/>
+              <w:rPr>
+                <w:rFonts w:ascii="Open Sans Light" w:hAnsi="Open Sans Light"/>
+                <w:color w:val="666666"/>
+                <w:sz w:val="18"/>
+                <w:lang w:eastAsia="en-GB"/>
+              </w:rPr>
+            </w:pPr>
+          </w:p>
+        </w:tc>
+      </w:tr>
+    </w:tbl>
     <w:p>
       <w:pPr>
         <w:spacing w:line="240" w:lineRule="auto"/>
@@ -175,6 +340,8 @@
           <w:szCs w:val="20"/>
         </w:rPr>
       </w:pPr>
+      <w:bookmarkStart w:id="0" w:name="_GoBack"/>
+      <w:bookmarkEnd w:id="0"/>
     </w:p>
     <w:p>
       <w:pPr>
@@ -185,18 +352,6 @@
           <w:szCs w:val="20"/>
         </w:rPr>
       </w:pPr>
-    </w:p>
-    <w:p>
-      <w:pPr>
-        <w:spacing w:line="240" w:lineRule="auto"/>
-        <w:rPr>
-          <w:rFonts w:ascii="Open Sans" w:hAnsi="Open Sans"/>
-          <w:color w:val="666666"/>
-          <w:szCs w:val="20"/>
-        </w:rPr>
-      </w:pPr>
-      <w:bookmarkStart w:id="0" w:name="_GoBack"/>
-      <w:bookmarkEnd w:id="0"/>
       <w:r>
         <w:rPr>
           <w:rFonts w:ascii="Open Sans" w:hAnsi="Open Sans"/>
@@ -219,7 +374,21 @@
           <w:rFonts w:ascii="Open Sans Light" w:hAnsi="Open Sans Light"/>
           <w:color w:val="666666"/>
         </w:rPr>
-        <w:t>We write in reference to that certain loan agreement described below between Orange Money Ltd. (trading as Everline), as lender and @</w:t>
+        <w:t xml:space="preserve">We write in reference to that certain loan agreement described below between </w:t>
+      </w:r>
+      <w:r>
+        <w:rPr>
+          <w:rFonts w:ascii="Open Sans Light" w:hAnsi="Open Sans Light"/>
+          <w:color w:val="666666"/>
+        </w:rPr>
+        <w:t>EZBob</w:t>
+      </w:r>
+      <w:r>
+        <w:rPr>
+          <w:rFonts w:ascii="Open Sans Light" w:hAnsi="Open Sans Light"/>
+          <w:color w:val="666666"/>
+        </w:rPr>
+        <w:t xml:space="preserve"> Ltd. (trading as Everline), as lender and @</w:t>
       </w:r>
       <w:proofErr w:type="spellStart"/>
       <w:r>
@@ -1024,7 +1193,14 @@
           <w:rFonts w:ascii="Open Sans Light" w:hAnsi="Open Sans Light"/>
           <w:color w:val="666666"/>
         </w:rPr>
-        <w:t>Orange Money Ltd</w:t>
+        <w:t>EZBob</w:t>
+      </w:r>
+      <w:r>
+        <w:rPr>
+          <w:rFonts w:ascii="Open Sans Light" w:hAnsi="Open Sans Light"/>
+          <w:color w:val="666666"/>
+        </w:rPr>
+        <w:t xml:space="preserve"> Ltd</w:t>
       </w:r>
     </w:p>
     <w:p>
@@ -1211,7 +1387,25 @@
         <w:sz w:val="12"/>
         <w:szCs w:val="12"/>
       </w:rPr>
-      <w:t>Everline is the trading name of Orange Money Ltd.</w:t>
+      <w:t xml:space="preserve">Everline is the trading name of </w:t>
+    </w:r>
+    <w:r>
+      <w:rPr>
+        <w:rFonts w:ascii="OpenSans" w:hAnsi="OpenSans" w:cs="OpenSans"/>
+        <w:color w:val="808284"/>
+        <w:sz w:val="12"/>
+        <w:szCs w:val="12"/>
+      </w:rPr>
+      <w:t>EZBob</w:t>
+    </w:r>
+    <w:r>
+      <w:rPr>
+        <w:rFonts w:ascii="OpenSans" w:hAnsi="OpenSans" w:cs="OpenSans"/>
+        <w:color w:val="808284"/>
+        <w:sz w:val="12"/>
+        <w:szCs w:val="12"/>
+      </w:rPr>
+      <w:t xml:space="preserve"> Ltd.</w:t>
     </w:r>
     <w:r>
       <w:rPr>
@@ -1373,7 +1567,7 @@
                   </a:ln>
                   <a:extLst>
                     <a:ext uri="{FAA26D3D-D897-4be2-8F04-BA451C77F1D7}">
-                      <ma14:placeholderFlag xmlns="" xmlns:mo="http://schemas.microsoft.com/office/mac/office/2008/main" xmlns:mv="urn:schemas-microsoft-com:mac:vml" xmlns:o="urn:schemas-microsoft-com:office:office" xmlns:v="urn:schemas-microsoft-com:vml" xmlns:w10="urn:schemas-microsoft-com:office:word" xmlns:w="http://schemas.openxmlformats.org/wordprocessingml/2006/main" xmlns:ma14="http://schemas.microsoft.com/office/mac/drawingml/2011/main"/>
+                      <ma14:placeholderFlag xmlns:ma14="http://schemas.microsoft.com/office/mac/drawingml/2011/main" xmlns:w="http://schemas.openxmlformats.org/wordprocessingml/2006/main" xmlns:w10="urn:schemas-microsoft-com:office:word" xmlns:v="urn:schemas-microsoft-com:vml" xmlns:o="urn:schemas-microsoft-com:office:office" xmlns:mv="urn:schemas-microsoft-com:mac:vml" xmlns:mo="http://schemas.microsoft.com/office/mac/office/2008/main" xmlns=""/>
                     </a:ext>
                   </a:extLst>
                 </pic:spPr>
@@ -1455,7 +1649,7 @@
                   </a:ln>
                   <a:extLst>
                     <a:ext uri="{FAA26D3D-D897-4be2-8F04-BA451C77F1D7}">
-                      <ma14:placeholderFlag xmlns="" xmlns:mo="http://schemas.microsoft.com/office/mac/office/2008/main" xmlns:mv="urn:schemas-microsoft-com:mac:vml" xmlns:o="urn:schemas-microsoft-com:office:office" xmlns:v="urn:schemas-microsoft-com:vml" xmlns:w10="urn:schemas-microsoft-com:office:word" xmlns:w="http://schemas.openxmlformats.org/wordprocessingml/2006/main" xmlns:ma14="http://schemas.microsoft.com/office/mac/drawingml/2011/main"/>
+                      <ma14:placeholderFlag xmlns:ma14="http://schemas.microsoft.com/office/mac/drawingml/2011/main" xmlns:w="http://schemas.openxmlformats.org/wordprocessingml/2006/main" xmlns:w10="urn:schemas-microsoft-com:office:word" xmlns:v="urn:schemas-microsoft-com:vml" xmlns:o="urn:schemas-microsoft-com:office:office" xmlns:mv="urn:schemas-microsoft-com:mac:vml" xmlns:mo="http://schemas.microsoft.com/office/mac/office/2008/main" xmlns=""/>
                     </a:ext>
                   </a:extLst>
                 </pic:spPr>
@@ -1482,321 +1676,6 @@
     <w:pPr>
       <w:pStyle w:val="Footer"/>
     </w:pPr>
-    <w:r>
-      <w:rPr>
-        <w:noProof/>
-        <w:lang w:val="en-US" w:bidi="he-IL"/>
-      </w:rPr>
-      <mc:AlternateContent>
-        <mc:Choice Requires="wps">
-          <w:drawing>
-            <wp:anchor distT="0" distB="0" distL="114300" distR="114300" simplePos="0" relativeHeight="251682816" behindDoc="0" locked="0" layoutInCell="1" allowOverlap="1" wp14:anchorId="1C614D8B" wp14:editId="5BE886AA">
-              <wp:simplePos x="0" y="0"/>
-              <wp:positionH relativeFrom="column">
-                <wp:posOffset>4370070</wp:posOffset>
-              </wp:positionH>
-              <wp:positionV relativeFrom="paragraph">
-                <wp:posOffset>523875</wp:posOffset>
-              </wp:positionV>
-              <wp:extent cx="1802130" cy="1712595"/>
-              <wp:effectExtent l="0" t="0" r="0" b="0"/>
-              <wp:wrapNone/>
-              <wp:docPr id="12" name="Text Box 12"/>
-              <wp:cNvGraphicFramePr/>
-              <a:graphic xmlns:a="http://schemas.openxmlformats.org/drawingml/2006/main">
-                <a:graphicData uri="http://schemas.microsoft.com/office/word/2010/wordprocessingShape">
-                  <wps:wsp>
-                    <wps:cNvSpPr txBox="1"/>
-                    <wps:spPr>
-                      <a:xfrm>
-                        <a:off x="0" y="0"/>
-                        <a:ext cx="1802130" cy="1712595"/>
-                      </a:xfrm>
-                      <a:prstGeom prst="rect">
-                        <a:avLst/>
-                      </a:prstGeom>
-                      <a:noFill/>
-                      <a:ln>
-                        <a:noFill/>
-                      </a:ln>
-                      <a:effectLst/>
-                      <a:extLst>
-                        <a:ext uri="{C572A759-6A51-4108-AA02-DFA0A04FC94B}">
-                          <ma14:wrappingTextBoxFlag xmlns="" xmlns:mo="http://schemas.microsoft.com/office/mac/office/2008/main" xmlns:mv="urn:schemas-microsoft-com:mac:vml" xmlns:o="urn:schemas-microsoft-com:office:office" xmlns:v="urn:schemas-microsoft-com:vml" xmlns:w10="urn:schemas-microsoft-com:office:word" xmlns:w="http://schemas.openxmlformats.org/wordprocessingml/2006/main" xmlns:ma14="http://schemas.microsoft.com/office/mac/drawingml/2011/main"/>
-                        </a:ext>
-                      </a:extLst>
-                    </wps:spPr>
-                    <wps:style>
-                      <a:lnRef idx="0">
-                        <a:schemeClr val="accent1"/>
-                      </a:lnRef>
-                      <a:fillRef idx="0">
-                        <a:schemeClr val="accent1"/>
-                      </a:fillRef>
-                      <a:effectRef idx="0">
-                        <a:schemeClr val="accent1"/>
-                      </a:effectRef>
-                      <a:fontRef idx="minor">
-                        <a:schemeClr val="dk1"/>
-                      </a:fontRef>
-                    </wps:style>
-                    <wps:txbx>
-                      <w:txbxContent>
-                        <w:p>
-                          <w:pPr>
-                            <w:pStyle w:val="Footer"/>
-                            <w:rPr>
-                              <w:rFonts w:ascii="Open Sans Light" w:hAnsi="Open Sans Light"/>
-                              <w:color w:val="666666"/>
-                            </w:rPr>
-                          </w:pPr>
-                          <w:r>
-                            <w:rPr>
-                              <w:rFonts w:ascii="Open Sans Light" w:hAnsi="Open Sans Light"/>
-                              <w:color w:val="666666"/>
-                            </w:rPr>
-                            <w:t>Orange Money Ltd</w:t>
-                          </w:r>
-                          <w:r>
-                            <w:rPr>
-                              <w:rFonts w:ascii="Open Sans Light" w:hAnsi="Open Sans Light"/>
-                              <w:color w:val="666666"/>
-                            </w:rPr>
-                            <w:br/>
-                          </w:r>
-                          <w:r>
-                            <w:rPr>
-                              <w:rFonts w:ascii="Open Sans Light" w:hAnsi="Open Sans Light"/>
-                              <w:color w:val="666666"/>
-                            </w:rPr>
-                            <w:t>36 Soho square</w:t>
-                          </w:r>
-                        </w:p>
-                        <w:p>
-                          <w:pPr>
-                            <w:pStyle w:val="Footer"/>
-                            <w:rPr>
-                              <w:rFonts w:ascii="Open Sans Light" w:hAnsi="Open Sans Light"/>
-                              <w:color w:val="666666"/>
-                            </w:rPr>
-                          </w:pPr>
-                          <w:r>
-                            <w:rPr>
-                              <w:rFonts w:ascii="Open Sans Light" w:hAnsi="Open Sans Light"/>
-                              <w:color w:val="666666"/>
-                            </w:rPr>
-                            <w:t>London</w:t>
-                          </w:r>
-                        </w:p>
-                        <w:p>
-                          <w:pPr>
-                            <w:pStyle w:val="Footer"/>
-                            <w:rPr>
-                              <w:rFonts w:ascii="Open Sans Light" w:hAnsi="Open Sans Light"/>
-                              <w:color w:val="666666"/>
-                            </w:rPr>
-                          </w:pPr>
-                          <w:r>
-                            <w:rPr>
-                              <w:rFonts w:ascii="Open Sans Light" w:hAnsi="Open Sans Light"/>
-                              <w:color w:val="666666"/>
-                            </w:rPr>
-                            <w:t>W1D 3QY</w:t>
-                          </w:r>
-                        </w:p>
-                        <w:p>
-                          <w:pPr>
-                            <w:pStyle w:val="Footer"/>
-                            <w:rPr>
-                              <w:rFonts w:ascii="Open Sans Light" w:hAnsi="Open Sans Light"/>
-                              <w:color w:val="666666"/>
-                            </w:rPr>
-                          </w:pPr>
-                        </w:p>
-                        <w:p>
-                          <w:pPr>
-                            <w:pStyle w:val="Footer"/>
-                            <w:rPr>
-                              <w:rFonts w:ascii="Open Sans Light" w:hAnsi="Open Sans Light"/>
-                              <w:color w:val="666666"/>
-                            </w:rPr>
-                          </w:pPr>
-                          <w:r>
-                            <w:rPr>
-                              <w:rFonts w:ascii="Open Sans Light" w:hAnsi="Open Sans Light"/>
-                              <w:color w:val="666666"/>
-                            </w:rPr>
-                            <w:t>Tel: 0800 011 4787</w:t>
-                          </w:r>
-                        </w:p>
-                        <w:p>
-                          <w:pPr>
-                            <w:ind w:left="-142"/>
-                            <w:rPr>
-                              <w:rFonts w:ascii="Open Sans Light" w:hAnsi="Open Sans Light"/>
-                              <w:color w:val="666666"/>
-                              <w:sz w:val="16"/>
-                            </w:rPr>
-                          </w:pPr>
-                          <w:r>
-                            <w:rPr>
-                              <w:rFonts w:ascii="Open Sans Light" w:hAnsi="Open Sans Light"/>
-                              <w:color w:val="666666"/>
-                              <w:sz w:val="16"/>
-                            </w:rPr>
-                            <w:t>@Date@</w:t>
-                          </w:r>
-                        </w:p>
-                      </w:txbxContent>
-                    </wps:txbx>
-                    <wps:bodyPr rot="0" spcFirstLastPara="0" vertOverflow="overflow" horzOverflow="overflow" vert="horz" wrap="square" lIns="91440" tIns="45720" rIns="91440" bIns="45720" numCol="1" spcCol="0" rtlCol="0" fromWordArt="0" anchor="t" anchorCtr="0" forceAA="0" compatLnSpc="1">
-                      <a:prstTxWarp prst="textNoShape">
-                        <a:avLst/>
-                      </a:prstTxWarp>
-                      <a:noAutofit/>
-                    </wps:bodyPr>
-                  </wps:wsp>
-                </a:graphicData>
-              </a:graphic>
-              <wp14:sizeRelH relativeFrom="margin">
-                <wp14:pctWidth>0</wp14:pctWidth>
-              </wp14:sizeRelH>
-              <wp14:sizeRelV relativeFrom="margin">
-                <wp14:pctHeight>0</wp14:pctHeight>
-              </wp14:sizeRelV>
-            </wp:anchor>
-          </w:drawing>
-        </mc:Choice>
-        <mc:Fallback xmlns:mo="http://schemas.microsoft.com/office/mac/office/2008/main" xmlns:mv="urn:schemas-microsoft-com:mac:vml">
-          <w:pict>
-            <v:shapetype id="_x0000_t202" coordsize="21600,21600" o:spt="202" path="m0,0l0,21600,21600,21600,21600,0xe">
-              <v:stroke joinstyle="miter"/>
-              <v:path gradientshapeok="t" o:connecttype="rect"/>
-            </v:shapetype>
-            <v:shape id="Text Box 12" o:spid="_x0000_s1026" type="#_x0000_t202" style="position:absolute;left:0;text-align:left;margin-left:344.1pt;margin-top:41.25pt;width:141.9pt;height:134.85pt;z-index:251682816;visibility:visible;mso-wrap-style:square;mso-width-percent:0;mso-height-percent:0;mso-wrap-distance-left:9pt;mso-wrap-distance-top:0;mso-wrap-distance-right:9pt;mso-wrap-distance-bottom:0;mso-position-horizontal:absolute;mso-position-horizontal-relative:text;mso-position-vertical:absolute;mso-position-vertical-relative:text;mso-width-percent:0;mso-height-percent:0;mso-width-relative:margin;mso-height-relative:margin;v-text-anchor:top" o:gfxdata="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" filled="f" stroked="f">
-              <v:textbox>
-                <w:txbxContent>
-                  <w:p>
-                    <w:pPr>
-                      <w:pStyle w:val="Footer"/>
-                      <w:rPr>
-                        <w:rFonts w:ascii="Open Sans Light" w:hAnsi="Open Sans Light"/>
-                        <w:color w:val="666666"/>
-                      </w:rPr>
-                    </w:pPr>
-                    <w:r>
-                      <w:rPr>
-                        <w:rFonts w:ascii="Open Sans Light" w:hAnsi="Open Sans Light"/>
-                        <w:color w:val="666666"/>
-                      </w:rPr>
-                      <w:t>Orange Money Ltd</w:t>
-                    </w:r>
-                    <w:r>
-                      <w:rPr>
-                        <w:rFonts w:ascii="Open Sans Light" w:hAnsi="Open Sans Light"/>
-                        <w:color w:val="666666"/>
-                      </w:rPr>
-                      <w:br/>
-                    </w:r>
-                    <w:r>
-                      <w:rPr>
-                        <w:rFonts w:ascii="Open Sans Light" w:hAnsi="Open Sans Light"/>
-                        <w:color w:val="666666"/>
-                      </w:rPr>
-                      <w:t xml:space="preserve">36 Soho </w:t>
-                    </w:r>
-                    <w:proofErr w:type="gramStart"/>
-                    <w:r>
-                      <w:rPr>
-                        <w:rFonts w:ascii="Open Sans Light" w:hAnsi="Open Sans Light"/>
-                        <w:color w:val="666666"/>
-                      </w:rPr>
-                      <w:t>square</w:t>
-                    </w:r>
-                    <w:proofErr w:type="gramEnd"/>
-                  </w:p>
-                  <w:p>
-                    <w:pPr>
-                      <w:pStyle w:val="Footer"/>
-                      <w:rPr>
-                        <w:rFonts w:ascii="Open Sans Light" w:hAnsi="Open Sans Light"/>
-                        <w:color w:val="666666"/>
-                      </w:rPr>
-                    </w:pPr>
-                    <w:r>
-                      <w:rPr>
-                        <w:rFonts w:ascii="Open Sans Light" w:hAnsi="Open Sans Light"/>
-                        <w:color w:val="666666"/>
-                      </w:rPr>
-                      <w:t>London</w:t>
-                    </w:r>
-                  </w:p>
-                  <w:p>
-                    <w:pPr>
-                      <w:pStyle w:val="Footer"/>
-                      <w:rPr>
-                        <w:rFonts w:ascii="Open Sans Light" w:hAnsi="Open Sans Light"/>
-                        <w:color w:val="666666"/>
-                      </w:rPr>
-                    </w:pPr>
-                    <w:r>
-                      <w:rPr>
-                        <w:rFonts w:ascii="Open Sans Light" w:hAnsi="Open Sans Light"/>
-                        <w:color w:val="666666"/>
-                      </w:rPr>
-                      <w:t>W1D 3QY</w:t>
-                    </w:r>
-                  </w:p>
-                  <w:p>
-                    <w:pPr>
-                      <w:pStyle w:val="Footer"/>
-                      <w:rPr>
-                        <w:rFonts w:ascii="Open Sans Light" w:hAnsi="Open Sans Light"/>
-                        <w:color w:val="666666"/>
-                      </w:rPr>
-                    </w:pPr>
-                  </w:p>
-                  <w:p>
-                    <w:pPr>
-                      <w:pStyle w:val="Footer"/>
-                      <w:rPr>
-                        <w:rFonts w:ascii="Open Sans Light" w:hAnsi="Open Sans Light"/>
-                        <w:color w:val="666666"/>
-                      </w:rPr>
-                    </w:pPr>
-                    <w:r>
-                      <w:rPr>
-                        <w:rFonts w:ascii="Open Sans Light" w:hAnsi="Open Sans Light"/>
-                        <w:color w:val="666666"/>
-                      </w:rPr>
-                      <w:t>Tel: 0800 011 4787</w:t>
-                    </w:r>
-                  </w:p>
-                  <w:p>
-                    <w:pPr>
-                      <w:ind w:left="-142"/>
-                      <w:rPr>
-                        <w:rFonts w:ascii="Open Sans Light" w:hAnsi="Open Sans Light"/>
-                        <w:color w:val="666666"/>
-                        <w:sz w:val="16"/>
-                      </w:rPr>
-                    </w:pPr>
-                    <w:r>
-                      <w:rPr>
-                        <w:rFonts w:ascii="Open Sans Light" w:hAnsi="Open Sans Light"/>
-                        <w:color w:val="666666"/>
-                        <w:sz w:val="16"/>
-                      </w:rPr>
-                      <w:t>@Date@</w:t>
-                    </w:r>
-                  </w:p>
-                </w:txbxContent>
-              </v:textbox>
-            </v:shape>
-          </w:pict>
-        </mc:Fallback>
-      </mc:AlternateContent>
-    </w:r>
   </w:p>
 </w:hdr>
 </file>
@@ -10515,7 +10394,7 @@
 </file>
 
 <file path=customXml/itemProps1.xml><?xml version="1.0" encoding="utf-8"?>
-<ds:datastoreItem xmlns:ds="http://schemas.openxmlformats.org/officeDocument/2006/customXml" ds:itemID="{52838EE2-AA96-41E7-ABD0-73B4A0848CA1}">
+<ds:datastoreItem xmlns:ds="http://schemas.openxmlformats.org/officeDocument/2006/customXml" ds:itemID="{8E5925FB-E159-490E-A7A3-625319341CA5}">
   <ds:schemaRefs>
     <ds:schemaRef ds:uri="http://schemas.openxmlformats.org/officeDocument/2006/bibliography"/>
   </ds:schemaRefs>

</xml_diff>

<commit_message>
EZ-4133 imail templates update again
</commit_message>
<xml_diff>
--- a/Integration/IMailLib/CollectionTemplates/EVLdefault-notice-to-borrowers.docx
+++ b/Integration/IMailLib/CollectionTemplates/EVLdefault-notice-to-borrowers.docx
@@ -340,8 +340,6 @@
           <w:szCs w:val="20"/>
         </w:rPr>
       </w:pPr>
-      <w:bookmarkStart w:id="0" w:name="_GoBack"/>
-      <w:bookmarkEnd w:id="0"/>
     </w:p>
     <w:p>
       <w:pPr>
@@ -1178,6 +1176,8 @@
         </w:rPr>
         <w:t>Yours sincerely</w:t>
       </w:r>
+      <w:bookmarkStart w:id="0" w:name="_GoBack"/>
+      <w:bookmarkEnd w:id="0"/>
     </w:p>
     <w:p>
       <w:pPr>
@@ -1201,6 +1201,13 @@
           <w:color w:val="666666"/>
         </w:rPr>
         <w:t xml:space="preserve"> Ltd</w:t>
+      </w:r>
+      <w:r>
+        <w:rPr>
+          <w:rFonts w:ascii="Open Sans Light" w:hAnsi="Open Sans Light"/>
+          <w:color w:val="666666"/>
+        </w:rPr>
+        <w:t>. (formerly known as Orange Money Ltd.)</w:t>
       </w:r>
     </w:p>
     <w:p>
@@ -1567,7 +1574,7 @@
                   </a:ln>
                   <a:extLst>
                     <a:ext uri="{FAA26D3D-D897-4be2-8F04-BA451C77F1D7}">
-                      <ma14:placeholderFlag xmlns:ma14="http://schemas.microsoft.com/office/mac/drawingml/2011/main" xmlns:w="http://schemas.openxmlformats.org/wordprocessingml/2006/main" xmlns:w10="urn:schemas-microsoft-com:office:word" xmlns:v="urn:schemas-microsoft-com:vml" xmlns:o="urn:schemas-microsoft-com:office:office" xmlns:mv="urn:schemas-microsoft-com:mac:vml" xmlns:mo="http://schemas.microsoft.com/office/mac/office/2008/main" xmlns=""/>
+                      <ma14:placeholderFlag xmlns="" xmlns:mo="http://schemas.microsoft.com/office/mac/office/2008/main" xmlns:mv="urn:schemas-microsoft-com:mac:vml" xmlns:o="urn:schemas-microsoft-com:office:office" xmlns:v="urn:schemas-microsoft-com:vml" xmlns:w10="urn:schemas-microsoft-com:office:word" xmlns:w="http://schemas.openxmlformats.org/wordprocessingml/2006/main" xmlns:ma14="http://schemas.microsoft.com/office/mac/drawingml/2011/main"/>
                     </a:ext>
                   </a:extLst>
                 </pic:spPr>
@@ -1649,7 +1656,7 @@
                   </a:ln>
                   <a:extLst>
                     <a:ext uri="{FAA26D3D-D897-4be2-8F04-BA451C77F1D7}">
-                      <ma14:placeholderFlag xmlns:ma14="http://schemas.microsoft.com/office/mac/drawingml/2011/main" xmlns:w="http://schemas.openxmlformats.org/wordprocessingml/2006/main" xmlns:w10="urn:schemas-microsoft-com:office:word" xmlns:v="urn:schemas-microsoft-com:vml" xmlns:o="urn:schemas-microsoft-com:office:office" xmlns:mv="urn:schemas-microsoft-com:mac:vml" xmlns:mo="http://schemas.microsoft.com/office/mac/office/2008/main" xmlns=""/>
+                      <ma14:placeholderFlag xmlns="" xmlns:mo="http://schemas.microsoft.com/office/mac/office/2008/main" xmlns:mv="urn:schemas-microsoft-com:mac:vml" xmlns:o="urn:schemas-microsoft-com:office:office" xmlns:v="urn:schemas-microsoft-com:vml" xmlns:w10="urn:schemas-microsoft-com:office:word" xmlns:w="http://schemas.openxmlformats.org/wordprocessingml/2006/main" xmlns:ma14="http://schemas.microsoft.com/office/mac/drawingml/2011/main"/>
                     </a:ext>
                   </a:extLst>
                 </pic:spPr>
@@ -10394,7 +10401,7 @@
 </file>
 
 <file path=customXml/itemProps1.xml><?xml version="1.0" encoding="utf-8"?>
-<ds:datastoreItem xmlns:ds="http://schemas.openxmlformats.org/officeDocument/2006/customXml" ds:itemID="{8E5925FB-E159-490E-A7A3-625319341CA5}">
+<ds:datastoreItem xmlns:ds="http://schemas.openxmlformats.org/officeDocument/2006/customXml" ds:itemID="{0308B50D-8C75-4CD2-93B9-1AB93304C086}">
   <ds:schemaRefs>
     <ds:schemaRef ds:uri="http://schemas.openxmlformats.org/officeDocument/2006/bibliography"/>
   </ds:schemaRefs>

</xml_diff>

<commit_message>
Remove WITHOUT PREJUDICE from all imail snail mail templates
</commit_message>
<xml_diff>
--- a/Integration/IMailLib/CollectionTemplates/EVLdefault-notice-to-borrowers.docx
+++ b/Integration/IMailLib/CollectionTemplates/EVLdefault-notice-to-borrowers.docx
@@ -36,15 +36,8 @@
                 <w:lang w:eastAsia="en-GB"/>
               </w:rPr>
             </w:pPr>
-            <w:r>
-              <w:rPr>
-                <w:rFonts w:ascii="Open Sans Light" w:hAnsi="Open Sans Light"/>
-                <w:color w:val="666666"/>
-                <w:sz w:val="18"/>
-                <w:lang w:eastAsia="en-GB"/>
-              </w:rPr>
-              <w:t>Without prejudice</w:t>
-            </w:r>
+            <w:bookmarkStart w:id="0" w:name="_GoBack"/>
+            <w:bookmarkEnd w:id="0"/>
           </w:p>
           <w:p>
             <w:pPr>
@@ -76,29 +69,7 @@
                 <w:szCs w:val="16"/>
                 <w:lang w:eastAsia="en-GB"/>
               </w:rPr>
-              <w:t>@</w:t>
-            </w:r>
-            <w:proofErr w:type="spellStart"/>
-            <w:r>
-              <w:rPr>
-                <w:rFonts w:ascii="Open Sans Light" w:hAnsi="Open Sans Light"/>
-                <w:color w:val="666666"/>
-                <w:sz w:val="16"/>
-                <w:szCs w:val="16"/>
-                <w:lang w:eastAsia="en-GB"/>
-              </w:rPr>
-              <w:t>CustomerName</w:t>
-            </w:r>
-            <w:proofErr w:type="spellEnd"/>
-            <w:r>
-              <w:rPr>
-                <w:rFonts w:ascii="Open Sans Light" w:hAnsi="Open Sans Light"/>
-                <w:color w:val="666666"/>
-                <w:sz w:val="16"/>
-                <w:szCs w:val="16"/>
-                <w:lang w:eastAsia="en-GB"/>
-              </w:rPr>
-              <w:t>@</w:t>
+              <w:t>@CustomerName@</w:t>
             </w:r>
             <w:r>
               <w:rPr>
@@ -109,29 +80,7 @@
                 <w:lang w:eastAsia="en-GB"/>
               </w:rPr>
               <w:br/>
-              <w:t>@</w:t>
-            </w:r>
-            <w:proofErr w:type="spellStart"/>
-            <w:r>
-              <w:rPr>
-                <w:rFonts w:ascii="Open Sans Light" w:hAnsi="Open Sans Light"/>
-                <w:color w:val="666666"/>
-                <w:sz w:val="16"/>
-                <w:szCs w:val="16"/>
-                <w:lang w:eastAsia="en-GB"/>
-              </w:rPr>
-              <w:t>CompanyName</w:t>
-            </w:r>
-            <w:proofErr w:type="spellEnd"/>
-            <w:r>
-              <w:rPr>
-                <w:rFonts w:ascii="Open Sans Light" w:hAnsi="Open Sans Light"/>
-                <w:color w:val="666666"/>
-                <w:sz w:val="16"/>
-                <w:szCs w:val="16"/>
-                <w:lang w:eastAsia="en-GB"/>
-              </w:rPr>
-              <w:t>@</w:t>
+              <w:t>@CompanyName@</w:t>
             </w:r>
             <w:r>
               <w:rPr>
@@ -386,23 +335,7 @@
           <w:rFonts w:ascii="Open Sans Light" w:hAnsi="Open Sans Light"/>
           <w:color w:val="666666"/>
         </w:rPr>
-        <w:t xml:space="preserve"> Ltd. (trading as Everline), as lender and @</w:t>
-      </w:r>
-      <w:proofErr w:type="spellStart"/>
-      <w:r>
-        <w:rPr>
-          <w:rFonts w:ascii="Open Sans Light" w:hAnsi="Open Sans Light"/>
-          <w:color w:val="666666"/>
-        </w:rPr>
-        <w:t>CompanyName</w:t>
-      </w:r>
-      <w:proofErr w:type="spellEnd"/>
-      <w:r>
-        <w:rPr>
-          <w:rFonts w:ascii="Open Sans Light" w:hAnsi="Open Sans Light"/>
-          <w:color w:val="666666"/>
-        </w:rPr>
-        <w:t>@ as borrower (“Agreement”). Terms not otherwise defined herein shall have the meaning ascribed to them in the A</w:t>
+        <w:t xml:space="preserve"> Ltd. (trading as Everline), as lender and @CompanyName@ as borrower (“Agreement”). Terms not otherwise defined herein shall have the meaning ascribed to them in the A</w:t>
       </w:r>
       <w:r>
         <w:rPr>
@@ -425,23 +358,7 @@
           <w:rFonts w:ascii="Open Sans Light" w:hAnsi="Open Sans Light"/>
           <w:color w:val="666666"/>
         </w:rPr>
-        <w:t>Account Number: @</w:t>
-      </w:r>
-      <w:proofErr w:type="spellStart"/>
-      <w:r>
-        <w:rPr>
-          <w:rFonts w:ascii="Open Sans Light" w:hAnsi="Open Sans Light"/>
-          <w:color w:val="666666"/>
-        </w:rPr>
-        <w:t>LoanRef</w:t>
-      </w:r>
-      <w:proofErr w:type="spellEnd"/>
-      <w:r>
-        <w:rPr>
-          <w:rFonts w:ascii="Open Sans Light" w:hAnsi="Open Sans Light"/>
-          <w:color w:val="666666"/>
-        </w:rPr>
-        <w:t xml:space="preserve">@ </w:t>
+        <w:t xml:space="preserve">Account Number: @LoanRef@ </w:t>
       </w:r>
       <w:r>
         <w:rPr>
@@ -470,23 +387,7 @@
           <w:rFonts w:ascii="Open Sans Light" w:hAnsi="Open Sans Light"/>
           <w:color w:val="666666"/>
         </w:rPr>
-        <w:t>Date of Agreement: @</w:t>
-      </w:r>
-      <w:proofErr w:type="spellStart"/>
-      <w:r>
-        <w:rPr>
-          <w:rFonts w:ascii="Open Sans Light" w:hAnsi="Open Sans Light"/>
-          <w:color w:val="666666"/>
-        </w:rPr>
-        <w:t>LoanDate</w:t>
-      </w:r>
-      <w:proofErr w:type="spellEnd"/>
-      <w:r>
-        <w:rPr>
-          <w:rFonts w:ascii="Open Sans Light" w:hAnsi="Open Sans Light"/>
-          <w:color w:val="666666"/>
-        </w:rPr>
-        <w:t>@</w:t>
+        <w:t>Date of Agreement: @LoanDate@</w:t>
       </w:r>
       <w:r>
         <w:rPr>
@@ -528,23 +429,7 @@
           <w:rFonts w:ascii="Open Sans Light" w:hAnsi="Open Sans Light"/>
           <w:color w:val="666666"/>
         </w:rPr>
-        <w:t>incipal amount:  £ @</w:t>
-      </w:r>
-      <w:proofErr w:type="spellStart"/>
-      <w:r>
-        <w:rPr>
-          <w:rFonts w:ascii="Open Sans Light" w:hAnsi="Open Sans Light"/>
-          <w:color w:val="666666"/>
-        </w:rPr>
-        <w:t>LoanAmount</w:t>
-      </w:r>
-      <w:proofErr w:type="spellEnd"/>
-      <w:r>
-        <w:rPr>
-          <w:rFonts w:ascii="Open Sans Light" w:hAnsi="Open Sans Light"/>
-          <w:color w:val="666666"/>
-        </w:rPr>
-        <w:t>@</w:t>
+        <w:t>incipal amount:  £ @LoanAmount@</w:t>
       </w:r>
     </w:p>
     <w:p>
@@ -710,27 +595,7 @@
                 <w:sz w:val="16"/>
                 <w:szCs w:val="16"/>
               </w:rPr>
-              <w:t>@</w:t>
-            </w:r>
-            <w:proofErr w:type="spellStart"/>
-            <w:r>
-              <w:rPr>
-                <w:rFonts w:ascii="Open Sans Light" w:hAnsi="Open Sans Light"/>
-                <w:color w:val="666666"/>
-                <w:sz w:val="16"/>
-                <w:szCs w:val="16"/>
-              </w:rPr>
-              <w:t>SchedDate</w:t>
-            </w:r>
-            <w:proofErr w:type="spellEnd"/>
-            <w:r>
-              <w:rPr>
-                <w:rFonts w:ascii="Open Sans Light" w:hAnsi="Open Sans Light"/>
-                <w:color w:val="666666"/>
-                <w:sz w:val="16"/>
-                <w:szCs w:val="16"/>
-              </w:rPr>
-              <w:t>@</w:t>
+              <w:t>@SchedDate@</w:t>
             </w:r>
           </w:p>
         </w:tc>
@@ -755,27 +620,7 @@
                 <w:sz w:val="16"/>
                 <w:szCs w:val="16"/>
               </w:rPr>
-              <w:t>£ @</w:t>
-            </w:r>
-            <w:proofErr w:type="spellStart"/>
-            <w:r>
-              <w:rPr>
-                <w:rFonts w:ascii="Open Sans Light" w:hAnsi="Open Sans Light"/>
-                <w:color w:val="666666"/>
-                <w:sz w:val="16"/>
-                <w:szCs w:val="16"/>
-              </w:rPr>
-              <w:t>AmountDue</w:t>
-            </w:r>
-            <w:proofErr w:type="spellEnd"/>
-            <w:r>
-              <w:rPr>
-                <w:rFonts w:ascii="Open Sans Light" w:hAnsi="Open Sans Light"/>
-                <w:color w:val="666666"/>
-                <w:sz w:val="16"/>
-                <w:szCs w:val="16"/>
-              </w:rPr>
-              <w:t>@</w:t>
+              <w:t>£ @AmountDue@</w:t>
             </w:r>
           </w:p>
         </w:tc>
@@ -800,27 +645,7 @@
                 <w:sz w:val="16"/>
                 <w:szCs w:val="16"/>
               </w:rPr>
-              <w:t>@</w:t>
-            </w:r>
-            <w:proofErr w:type="spellStart"/>
-            <w:r>
-              <w:rPr>
-                <w:rFonts w:ascii="Open Sans Light" w:hAnsi="Open Sans Light"/>
-                <w:color w:val="666666"/>
-                <w:sz w:val="16"/>
-                <w:szCs w:val="16"/>
-              </w:rPr>
-              <w:t>AmountPaid</w:t>
-            </w:r>
-            <w:proofErr w:type="spellEnd"/>
-            <w:r>
-              <w:rPr>
-                <w:rFonts w:ascii="Open Sans Light" w:hAnsi="Open Sans Light"/>
-                <w:color w:val="666666"/>
-                <w:sz w:val="16"/>
-                <w:szCs w:val="16"/>
-              </w:rPr>
-              <w:t>@</w:t>
+              <w:t>@AmountPaid@</w:t>
             </w:r>
           </w:p>
         </w:tc>
@@ -845,27 +670,7 @@
                 <w:sz w:val="16"/>
                 <w:szCs w:val="16"/>
               </w:rPr>
-              <w:t>£ @</w:t>
-            </w:r>
-            <w:proofErr w:type="spellStart"/>
-            <w:r>
-              <w:rPr>
-                <w:rFonts w:ascii="Open Sans Light" w:hAnsi="Open Sans Light"/>
-                <w:color w:val="666666"/>
-                <w:sz w:val="16"/>
-                <w:szCs w:val="16"/>
-              </w:rPr>
-              <w:t>AmountTotal</w:t>
-            </w:r>
-            <w:proofErr w:type="spellEnd"/>
-            <w:r>
-              <w:rPr>
-                <w:rFonts w:ascii="Open Sans Light" w:hAnsi="Open Sans Light"/>
-                <w:color w:val="666666"/>
-                <w:sz w:val="16"/>
-                <w:szCs w:val="16"/>
-              </w:rPr>
-              <w:t>@</w:t>
+              <w:t>£ @AmountTotal@</w:t>
             </w:r>
           </w:p>
         </w:tc>
@@ -939,21 +744,12 @@
         </w:rPr>
         <w:t xml:space="preserve"> </w:t>
       </w:r>
-      <w:proofErr w:type="gramStart"/>
       <w:r>
         <w:rPr>
           <w:rFonts w:ascii="Open Sans Light" w:hAnsi="Open Sans Light"/>
           <w:color w:val="666666"/>
         </w:rPr>
-        <w:t>and  all</w:t>
-      </w:r>
-      <w:proofErr w:type="gramEnd"/>
-      <w:r>
-        <w:rPr>
-          <w:rFonts w:ascii="Open Sans Light" w:hAnsi="Open Sans Light"/>
-          <w:color w:val="666666"/>
-        </w:rPr>
-        <w:t xml:space="preserve">  other</w:t>
+        <w:t>and  all  other</w:t>
       </w:r>
       <w:r>
         <w:rPr>
@@ -1107,23 +903,7 @@
           <w:rFonts w:ascii="Open Sans Light" w:hAnsi="Open Sans Light"/>
           <w:color w:val="666666"/>
         </w:rPr>
-        <w:t>As of the date of this letter, an amount of £ @</w:t>
-      </w:r>
-      <w:proofErr w:type="spellStart"/>
-      <w:r>
-        <w:rPr>
-          <w:rFonts w:ascii="Open Sans Light" w:hAnsi="Open Sans Light"/>
-          <w:color w:val="666666"/>
-        </w:rPr>
-        <w:t>OutstandingBalance</w:t>
-      </w:r>
-      <w:proofErr w:type="spellEnd"/>
-      <w:r>
-        <w:rPr>
-          <w:rFonts w:ascii="Open Sans Light" w:hAnsi="Open Sans Light"/>
-          <w:color w:val="666666"/>
-        </w:rPr>
-        <w:t>@ is immediately due and payable.</w:t>
+        <w:t>As of the date of this letter, an amount of £ @OutstandingBalance@ is immediately due and payable.</w:t>
       </w:r>
     </w:p>
     <w:p>
@@ -1176,8 +956,6 @@
         </w:rPr>
         <w:t>Yours sincerely</w:t>
       </w:r>
-      <w:bookmarkStart w:id="0" w:name="_GoBack"/>
-      <w:bookmarkEnd w:id="0"/>
     </w:p>
     <w:p>
       <w:pPr>
@@ -1224,23 +1002,7 @@
           <w:rFonts w:ascii="Open Sans Light" w:hAnsi="Open Sans Light"/>
           <w:color w:val="666666"/>
         </w:rPr>
-        <w:t>cc:  @</w:t>
-      </w:r>
-      <w:proofErr w:type="spellStart"/>
-      <w:r>
-        <w:rPr>
-          <w:rFonts w:ascii="Open Sans Light" w:hAnsi="Open Sans Light"/>
-          <w:color w:val="666666"/>
-        </w:rPr>
-        <w:t>GuarantorName</w:t>
-      </w:r>
-      <w:proofErr w:type="spellEnd"/>
-      <w:r>
-        <w:rPr>
-          <w:rFonts w:ascii="Open Sans Light" w:hAnsi="Open Sans Light"/>
-          <w:color w:val="666666"/>
-        </w:rPr>
-        <w:t>@</w:t>
+        <w:t>cc:  @GuarantorName@</w:t>
       </w:r>
     </w:p>
     <w:p>
@@ -1574,7 +1336,7 @@
                   </a:ln>
                   <a:extLst>
                     <a:ext uri="{FAA26D3D-D897-4be2-8F04-BA451C77F1D7}">
-                      <ma14:placeholderFlag xmlns="" xmlns:mo="http://schemas.microsoft.com/office/mac/office/2008/main" xmlns:mv="urn:schemas-microsoft-com:mac:vml" xmlns:o="urn:schemas-microsoft-com:office:office" xmlns:v="urn:schemas-microsoft-com:vml" xmlns:w10="urn:schemas-microsoft-com:office:word" xmlns:w="http://schemas.openxmlformats.org/wordprocessingml/2006/main" xmlns:ma14="http://schemas.microsoft.com/office/mac/drawingml/2011/main"/>
+                      <ma14:placeholderFlag xmlns:ma14="http://schemas.microsoft.com/office/mac/drawingml/2011/main" xmlns:w="http://schemas.openxmlformats.org/wordprocessingml/2006/main" xmlns:w10="urn:schemas-microsoft-com:office:word" xmlns:v="urn:schemas-microsoft-com:vml" xmlns:o="urn:schemas-microsoft-com:office:office" xmlns:mv="urn:schemas-microsoft-com:mac:vml" xmlns:mo="http://schemas.microsoft.com/office/mac/office/2008/main" xmlns=""/>
                     </a:ext>
                   </a:extLst>
                 </pic:spPr>
@@ -1656,7 +1418,7 @@
                   </a:ln>
                   <a:extLst>
                     <a:ext uri="{FAA26D3D-D897-4be2-8F04-BA451C77F1D7}">
-                      <ma14:placeholderFlag xmlns="" xmlns:mo="http://schemas.microsoft.com/office/mac/office/2008/main" xmlns:mv="urn:schemas-microsoft-com:mac:vml" xmlns:o="urn:schemas-microsoft-com:office:office" xmlns:v="urn:schemas-microsoft-com:vml" xmlns:w10="urn:schemas-microsoft-com:office:word" xmlns:w="http://schemas.openxmlformats.org/wordprocessingml/2006/main" xmlns:ma14="http://schemas.microsoft.com/office/mac/drawingml/2011/main"/>
+                      <ma14:placeholderFlag xmlns:ma14="http://schemas.microsoft.com/office/mac/drawingml/2011/main" xmlns:w="http://schemas.openxmlformats.org/wordprocessingml/2006/main" xmlns:w10="urn:schemas-microsoft-com:office:word" xmlns:v="urn:schemas-microsoft-com:vml" xmlns:o="urn:schemas-microsoft-com:office:office" xmlns:mv="urn:schemas-microsoft-com:mac:vml" xmlns:mo="http://schemas.microsoft.com/office/mac/office/2008/main" xmlns=""/>
                     </a:ext>
                   </a:extLst>
                 </pic:spPr>
@@ -10401,7 +10163,7 @@
 </file>
 
 <file path=customXml/itemProps1.xml><?xml version="1.0" encoding="utf-8"?>
-<ds:datastoreItem xmlns:ds="http://schemas.openxmlformats.org/officeDocument/2006/customXml" ds:itemID="{0308B50D-8C75-4CD2-93B9-1AB93304C086}">
+<ds:datastoreItem xmlns:ds="http://schemas.openxmlformats.org/officeDocument/2006/customXml" ds:itemID="{26B78422-E3BD-449A-ACA5-2A50EB167831}">
   <ds:schemaRefs>
     <ds:schemaRef ds:uri="http://schemas.openxmlformats.org/officeDocument/2006/bibliography"/>
   </ds:schemaRefs>

</xml_diff>